<commit_message>
refs #733 Glossareinträge zu Testdokumentation
Former-commit-id: 70bcfa5264fb2e0afd6e949f2615f0ff2b33439e
</commit_message>
<xml_diff>
--- a/doc/Bericht/07_Anhang/Glossar.docx
+++ b/doc/Bericht/07_Anhang/Glossar.docx
@@ -169,8 +169,6 @@
             <w:r>
               <w:t>erläuterung</w:t>
             </w:r>
-            <w:bookmarkStart w:id="1" w:name="_GoBack"/>
-            <w:bookmarkEnd w:id="1"/>
             <w:r>
               <w:t xml:space="preserve"> und Begriffe hinzugefügt</w:t>
             </w:r>
@@ -276,11 +274,9 @@
             <w:tcW w:w="2518" w:type="dxa"/>
           </w:tcPr>
           <w:p>
-            <w:proofErr w:type="spellStart"/>
             <w:r>
               <w:t>NiTE</w:t>
             </w:r>
-            <w:proofErr w:type="spellEnd"/>
           </w:p>
         </w:tc>
         <w:tc>
@@ -319,17 +315,8 @@
                 <w:bCs/>
                 <w:lang w:val="en-US"/>
               </w:rPr>
-              <w:t xml:space="preserve"> </w:t>
-            </w:r>
-            <w:proofErr w:type="spellStart"/>
-            <w:r>
-              <w:rPr>
-                <w:bCs/>
-                <w:lang w:val="en-US"/>
-              </w:rPr>
-              <w:t>PrimeSense</w:t>
-            </w:r>
-            <w:proofErr w:type="spellEnd"/>
+              <w:t xml:space="preserve"> PrimeSense</w:t>
+            </w:r>
             <w:r>
               <w:rPr>
                 <w:bCs/>
@@ -349,11 +336,9 @@
             <w:tcW w:w="2518" w:type="dxa"/>
           </w:tcPr>
           <w:p>
-            <w:proofErr w:type="spellStart"/>
             <w:r>
               <w:t>PrimeSense</w:t>
             </w:r>
-            <w:proofErr w:type="spellEnd"/>
           </w:p>
         </w:tc>
         <w:tc>
@@ -370,49 +355,7 @@
               <w:rPr>
                 <w:bCs/>
               </w:rPr>
-              <w:t xml:space="preserve">Die Firma, welche die 3D </w:t>
-            </w:r>
-            <w:proofErr w:type="spellStart"/>
-            <w:r>
-              <w:rPr>
-                <w:bCs/>
-              </w:rPr>
-              <w:t>sensing</w:t>
-            </w:r>
-            <w:proofErr w:type="spellEnd"/>
-            <w:r>
-              <w:rPr>
-                <w:bCs/>
-              </w:rPr>
-              <w:t xml:space="preserve"> </w:t>
-            </w:r>
-            <w:proofErr w:type="spellStart"/>
-            <w:r>
-              <w:rPr>
-                <w:bCs/>
-              </w:rPr>
-              <w:t>technology</w:t>
-            </w:r>
-            <w:proofErr w:type="spellEnd"/>
-            <w:r>
-              <w:rPr>
-                <w:bCs/>
-              </w:rPr>
-              <w:t xml:space="preserve"> für </w:t>
-            </w:r>
-            <w:proofErr w:type="spellStart"/>
-            <w:r>
-              <w:rPr>
-                <w:bCs/>
-              </w:rPr>
-              <w:t>Kinect</w:t>
-            </w:r>
-            <w:proofErr w:type="spellEnd"/>
-            <w:r>
-              <w:rPr>
-                <w:bCs/>
-              </w:rPr>
-              <w:t xml:space="preserve"> </w:t>
+              <w:t xml:space="preserve">Die Firma, welche die 3D sensing technology für Kinect </w:t>
             </w:r>
             <w:r>
               <w:rPr>
@@ -439,7 +382,7 @@
           </w:tcPr>
           <w:p>
             <w:r>
-              <w:t>Natural User Interfaces</w:t>
+              <w:t>Natural User Interface</w:t>
             </w:r>
           </w:p>
         </w:tc>
@@ -483,11 +426,9 @@
             <w:tcW w:w="2518" w:type="dxa"/>
           </w:tcPr>
           <w:p>
-            <w:proofErr w:type="spellStart"/>
             <w:r>
               <w:t>Kinect</w:t>
             </w:r>
-            <w:proofErr w:type="spellEnd"/>
           </w:p>
         </w:tc>
         <w:tc>
@@ -506,6 +447,74 @@
               </w:rPr>
               <w:t>Ein Sensor, der Bewegungen erkennt, dass so ein Spiel gesteuert werden kann.</w:t>
             </w:r>
+          </w:p>
+        </w:tc>
+      </w:tr>
+      <w:tr>
+        <w:trPr>
+          <w:cnfStyle w:val="000000010000" w:firstRow="0" w:lastRow="0" w:firstColumn="0" w:lastColumn="0" w:oddVBand="0" w:evenVBand="0" w:oddHBand="0" w:evenHBand="1" w:firstRowFirstColumn="0" w:firstRowLastColumn="0" w:lastRowFirstColumn="0" w:lastRowLastColumn="0"/>
+        </w:trPr>
+        <w:tc>
+          <w:tcPr>
+            <w:tcW w:w="2518" w:type="dxa"/>
+          </w:tcPr>
+          <w:p>
+            <w:r>
+              <w:t>Wizard of Oz Experiment</w:t>
+            </w:r>
+          </w:p>
+        </w:tc>
+        <w:tc>
+          <w:tcPr>
+            <w:tcW w:w="6694" w:type="dxa"/>
+          </w:tcPr>
+          <w:p>
+            <w:pPr>
+              <w:rPr>
+                <w:bCs/>
+              </w:rPr>
+            </w:pPr>
+            <w:r>
+              <w:rPr>
+                <w:bCs/>
+              </w:rPr>
+              <w:t>Ein Experiment, bei dem ein Mensch mit einem Computer kommuniziert. Im Hintergrund erzeugt aber ein anderer Mensch die Reaktionen des Systems, nicht der Computer selbst.</w:t>
+            </w:r>
+          </w:p>
+        </w:tc>
+      </w:tr>
+      <w:tr>
+        <w:trPr>
+          <w:cnfStyle w:val="000000100000" w:firstRow="0" w:lastRow="0" w:firstColumn="0" w:lastColumn="0" w:oddVBand="0" w:evenVBand="0" w:oddHBand="1" w:evenHBand="0" w:firstRowFirstColumn="0" w:firstRowLastColumn="0" w:lastRowFirstColumn="0" w:lastRowLastColumn="0"/>
+        </w:trPr>
+        <w:tc>
+          <w:tcPr>
+            <w:tcW w:w="2518" w:type="dxa"/>
+          </w:tcPr>
+          <w:p>
+            <w:r>
+              <w:t>Graphical User Interface</w:t>
+            </w:r>
+          </w:p>
+        </w:tc>
+        <w:tc>
+          <w:tcPr>
+            <w:tcW w:w="6694" w:type="dxa"/>
+          </w:tcPr>
+          <w:p>
+            <w:pPr>
+              <w:rPr>
+                <w:bCs/>
+              </w:rPr>
+            </w:pPr>
+            <w:r>
+              <w:t>Die grafische Benutzeroberfläche ermöglicht dem Benutzer die Interaktion mit dem Computer über grafische Symbole</w:t>
+            </w:r>
+            <w:r>
+              <w:t>.</w:t>
+            </w:r>
+            <w:bookmarkStart w:id="1" w:name="_GoBack"/>
+            <w:bookmarkEnd w:id="1"/>
           </w:p>
         </w:tc>
       </w:tr>
@@ -573,7 +582,32 @@
           </w:tcPr>
           <w:p>
             <w:r>
-              <w:t>Natural User Interfaces</w:t>
+              <w:t>Natural User Interface</w:t>
+            </w:r>
+          </w:p>
+        </w:tc>
+      </w:tr>
+      <w:tr>
+        <w:trPr>
+          <w:cnfStyle w:val="000000010000" w:firstRow="0" w:lastRow="0" w:firstColumn="0" w:lastColumn="0" w:oddVBand="0" w:evenVBand="0" w:oddHBand="0" w:evenHBand="1" w:firstRowFirstColumn="0" w:firstRowLastColumn="0" w:lastRowFirstColumn="0" w:lastRowLastColumn="0"/>
+        </w:trPr>
+        <w:tc>
+          <w:tcPr>
+            <w:tcW w:w="2518" w:type="dxa"/>
+          </w:tcPr>
+          <w:p>
+            <w:r>
+              <w:t>GUI</w:t>
+            </w:r>
+          </w:p>
+        </w:tc>
+        <w:tc>
+          <w:tcPr>
+            <w:tcW w:w="6694" w:type="dxa"/>
+          </w:tcPr>
+          <w:p>
+            <w:r>
+              <w:t>Graphical User Interface</w:t>
             </w:r>
           </w:p>
         </w:tc>
@@ -648,7 +682,7 @@
       <w:rPr>
         <w:noProof/>
       </w:rPr>
-      <w:t>9. März 2012</w:t>
+      <w:t>19. März 2012</w:t>
     </w:r>
     <w:r>
       <w:fldChar w:fldCharType="end"/>
@@ -4328,7 +4362,7 @@
 </file>
 
 <file path=customXml/itemProps1.xml><?xml version="1.0" encoding="utf-8"?>
-<ds:datastoreItem xmlns:ds="http://schemas.openxmlformats.org/officeDocument/2006/customXml" ds:itemID="{0DCE0565-1634-4DCF-AB89-466D52F00C86}">
+<ds:datastoreItem xmlns:ds="http://schemas.openxmlformats.org/officeDocument/2006/customXml" ds:itemID="{B1854C1B-0DF7-4A7D-B81A-3C2FDB959229}">
   <ds:schemaRefs>
     <ds:schemaRef ds:uri="http://schemas.openxmlformats.org/officeDocument/2006/bibliography"/>
   </ds:schemaRefs>

</xml_diff>

<commit_message>
refs #765 Glossar erweitert
Former-commit-id: 50286c11cbc2d06048a417cc27f5846dedfaaeee
</commit_message>
<xml_diff>
--- a/doc/Bericht/07_Anhang/Glossar.docx
+++ b/doc/Bericht/07_Anhang/Glossar.docx
@@ -508,13 +508,221 @@
               </w:rPr>
             </w:pPr>
             <w:r>
-              <w:t>Die grafische Benutzeroberfläche ermöglicht dem Benutzer die Interaktion mit dem Computer über grafische Symbole</w:t>
+              <w:t>Die grafische Benutzeroberfläche ermöglicht dem Benutzer die Interaktion mit dem Computer über grafische Symbole.</w:t>
+            </w:r>
+          </w:p>
+        </w:tc>
+      </w:tr>
+      <w:tr>
+        <w:trPr>
+          <w:cnfStyle w:val="000000010000" w:firstRow="0" w:lastRow="0" w:firstColumn="0" w:lastColumn="0" w:oddVBand="0" w:evenVBand="0" w:oddHBand="0" w:evenHBand="1" w:firstRowFirstColumn="0" w:firstRowLastColumn="0" w:lastRowFirstColumn="0" w:lastRowLastColumn="0"/>
+        </w:trPr>
+        <w:tc>
+          <w:tcPr>
+            <w:tcW w:w="2518" w:type="dxa"/>
+          </w:tcPr>
+          <w:p>
+            <w:r>
+              <w:t>XPS</w:t>
+            </w:r>
+          </w:p>
+        </w:tc>
+        <w:tc>
+          <w:tcPr>
+            <w:tcW w:w="6694" w:type="dxa"/>
+          </w:tcPr>
+          <w:p>
+            <w:r>
+              <w:t>Vektorisiertes Dateiformat der Microsoft Corporation</w:t>
             </w:r>
             <w:r>
               <w:t>.</w:t>
+            </w:r>
+          </w:p>
+        </w:tc>
+      </w:tr>
+      <w:tr>
+        <w:trPr>
+          <w:cnfStyle w:val="000000100000" w:firstRow="0" w:lastRow="0" w:firstColumn="0" w:lastColumn="0" w:oddVBand="0" w:evenVBand="0" w:oddHBand="1" w:evenHBand="0" w:firstRowFirstColumn="0" w:firstRowLastColumn="0" w:lastRowFirstColumn="0" w:lastRowLastColumn="0"/>
+        </w:trPr>
+        <w:tc>
+          <w:tcPr>
+            <w:tcW w:w="2518" w:type="dxa"/>
+          </w:tcPr>
+          <w:p>
+            <w:r>
+              <w:t>Rastergrafik</w:t>
+            </w:r>
+          </w:p>
+        </w:tc>
+        <w:tc>
+          <w:tcPr>
+            <w:tcW w:w="6694" w:type="dxa"/>
+          </w:tcPr>
+          <w:p>
+            <w:r>
+              <w:t>Eine Rastergrafik besteht aus einer festen Anordnung von Bildpunkten, welchen je eine Farbe zugeordnet ist. Daher hat eine Rastergrafik auch eine feste Bildgrösse.</w:t>
+            </w:r>
+          </w:p>
+        </w:tc>
+      </w:tr>
+      <w:tr>
+        <w:trPr>
+          <w:cnfStyle w:val="000000010000" w:firstRow="0" w:lastRow="0" w:firstColumn="0" w:lastColumn="0" w:oddVBand="0" w:evenVBand="0" w:oddHBand="0" w:evenHBand="1" w:firstRowFirstColumn="0" w:firstRowLastColumn="0" w:lastRowFirstColumn="0" w:lastRowLastColumn="0"/>
+        </w:trPr>
+        <w:tc>
+          <w:tcPr>
+            <w:tcW w:w="2518" w:type="dxa"/>
+          </w:tcPr>
+          <w:p>
+            <w:r>
+              <w:t>Vektorgrafik</w:t>
+            </w:r>
+          </w:p>
+        </w:tc>
+        <w:tc>
+          <w:tcPr>
+            <w:tcW w:w="6694" w:type="dxa"/>
+          </w:tcPr>
+          <w:p>
+            <w:r>
+              <w:t>Eine Vektorgrafik wird durch Linien/Kurven, Linienstärken und Farben beschrieben. Vektorgrafiken sind beliebig skalierbar.</w:t>
+            </w:r>
+          </w:p>
+        </w:tc>
+      </w:tr>
+      <w:tr>
+        <w:trPr>
+          <w:cnfStyle w:val="000000100000" w:firstRow="0" w:lastRow="0" w:firstColumn="0" w:lastColumn="0" w:oddVBand="0" w:evenVBand="0" w:oddHBand="1" w:evenHBand="0" w:firstRowFirstColumn="0" w:firstRowLastColumn="0" w:lastRowFirstColumn="0" w:lastRowLastColumn="0"/>
+        </w:trPr>
+        <w:tc>
+          <w:tcPr>
+            <w:tcW w:w="2518" w:type="dxa"/>
+          </w:tcPr>
+          <w:p>
+            <w:r>
+              <w:t>WPF</w:t>
+            </w:r>
+          </w:p>
+        </w:tc>
+        <w:tc>
+          <w:tcPr>
+            <w:tcW w:w="6694" w:type="dxa"/>
+          </w:tcPr>
+          <w:p>
+            <w:r>
+              <w:t xml:space="preserve">Grafikframework der Microsoft Corporation. </w:t>
+            </w:r>
+            <w:r>
+              <w:t>Teil des .NET Frameworks.</w:t>
+            </w:r>
+          </w:p>
+        </w:tc>
+      </w:tr>
+      <w:tr>
+        <w:trPr>
+          <w:cnfStyle w:val="000000010000" w:firstRow="0" w:lastRow="0" w:firstColumn="0" w:lastColumn="0" w:oddVBand="0" w:evenVBand="0" w:oddHBand="0" w:evenHBand="1" w:firstRowFirstColumn="0" w:firstRowLastColumn="0" w:lastRowFirstColumn="0" w:lastRowLastColumn="0"/>
+        </w:trPr>
+        <w:tc>
+          <w:tcPr>
+            <w:tcW w:w="2518" w:type="dxa"/>
+          </w:tcPr>
+          <w:p>
+            <w:r>
+              <w:t>WCF</w:t>
+            </w:r>
+          </w:p>
+        </w:tc>
+        <w:tc>
+          <w:tcPr>
+            <w:tcW w:w="6694" w:type="dxa"/>
+          </w:tcPr>
+          <w:p>
+            <w:r>
+              <w:t>Serviceorientiertes Kommunikationsmittel für verteilte Anwendungen der Microsoft Corporation.</w:t>
+            </w:r>
+            <w:r>
+              <w:t xml:space="preserve"> Teil des .NET Frameworks.</w:t>
+            </w:r>
+          </w:p>
+        </w:tc>
+      </w:tr>
+      <w:tr>
+        <w:trPr>
+          <w:cnfStyle w:val="000000100000" w:firstRow="0" w:lastRow="0" w:firstColumn="0" w:lastColumn="0" w:oddVBand="0" w:evenVBand="0" w:oddHBand="1" w:evenHBand="0" w:firstRowFirstColumn="0" w:firstRowLastColumn="0" w:lastRowFirstColumn="0" w:lastRowLastColumn="0"/>
+        </w:trPr>
+        <w:tc>
+          <w:tcPr>
+            <w:tcW w:w="2518" w:type="dxa"/>
+          </w:tcPr>
+          <w:p>
+            <w:r>
+              <w:t>.NET</w:t>
+            </w:r>
+          </w:p>
+        </w:tc>
+        <w:tc>
+          <w:tcPr>
+            <w:tcW w:w="6694" w:type="dxa"/>
+          </w:tcPr>
+          <w:p>
+            <w:r>
+              <w:t>Software-Plattfo</w:t>
+            </w:r>
+            <w:r>
+              <w:t>rm der Microsoft Corporation</w:t>
+            </w:r>
+            <w:r>
+              <w:t>.</w:t>
+            </w:r>
+          </w:p>
+        </w:tc>
+      </w:tr>
+      <w:tr>
+        <w:trPr>
+          <w:cnfStyle w:val="000000010000" w:firstRow="0" w:lastRow="0" w:firstColumn="0" w:lastColumn="0" w:oddVBand="0" w:evenVBand="0" w:oddHBand="0" w:evenHBand="1" w:firstRowFirstColumn="0" w:firstRowLastColumn="0" w:lastRowFirstColumn="0" w:lastRowLastColumn="0"/>
+        </w:trPr>
+        <w:tc>
+          <w:tcPr>
+            <w:tcW w:w="2518" w:type="dxa"/>
+          </w:tcPr>
+          <w:p>
+            <w:r>
+              <w:t>Teaser</w:t>
+            </w:r>
+          </w:p>
+        </w:tc>
+        <w:tc>
+          <w:tcPr>
+            <w:tcW w:w="6694" w:type="dxa"/>
+          </w:tcPr>
+          <w:p>
+            <w:r>
+              <w:t>Ele</w:t>
+            </w:r>
+            <w:r>
+              <w:t>ment</w:t>
+            </w:r>
+            <w:r>
+              <w:t xml:space="preserve"> (Bild, Video, Text</w:t>
+            </w:r>
+            <w:r>
+              <w:t>, etc.</w:t>
+            </w:r>
+            <w:r>
+              <w:t>)</w:t>
+            </w:r>
+            <w:r>
+              <w:t xml:space="preserve"> welches potentielle Nutzer neugierig </w:t>
+            </w:r>
+            <w:r>
+              <w:t>macht</w:t>
             </w:r>
             <w:bookmarkStart w:id="1" w:name="_GoBack"/>
             <w:bookmarkEnd w:id="1"/>
+            <w:r>
+              <w:t>.</w:t>
+            </w:r>
           </w:p>
         </w:tc>
       </w:tr>
@@ -608,6 +816,84 @@
           <w:p>
             <w:r>
               <w:t>Graphical User Interface</w:t>
+            </w:r>
+          </w:p>
+        </w:tc>
+      </w:tr>
+      <w:tr>
+        <w:trPr>
+          <w:cnfStyle w:val="000000100000" w:firstRow="0" w:lastRow="0" w:firstColumn="0" w:lastColumn="0" w:oddVBand="0" w:evenVBand="0" w:oddHBand="1" w:evenHBand="0" w:firstRowFirstColumn="0" w:firstRowLastColumn="0" w:lastRowFirstColumn="0" w:lastRowLastColumn="0"/>
+        </w:trPr>
+        <w:tc>
+          <w:tcPr>
+            <w:tcW w:w="2518" w:type="dxa"/>
+          </w:tcPr>
+          <w:p>
+            <w:r>
+              <w:t>WPF</w:t>
+            </w:r>
+          </w:p>
+        </w:tc>
+        <w:tc>
+          <w:tcPr>
+            <w:tcW w:w="6694" w:type="dxa"/>
+          </w:tcPr>
+          <w:p>
+            <w:r>
+              <w:t>Windows Presentation Foundation</w:t>
+            </w:r>
+          </w:p>
+        </w:tc>
+      </w:tr>
+      <w:tr>
+        <w:trPr>
+          <w:cnfStyle w:val="000000010000" w:firstRow="0" w:lastRow="0" w:firstColumn="0" w:lastColumn="0" w:oddVBand="0" w:evenVBand="0" w:oddHBand="0" w:evenHBand="1" w:firstRowFirstColumn="0" w:firstRowLastColumn="0" w:lastRowFirstColumn="0" w:lastRowLastColumn="0"/>
+        </w:trPr>
+        <w:tc>
+          <w:tcPr>
+            <w:tcW w:w="2518" w:type="dxa"/>
+          </w:tcPr>
+          <w:p>
+            <w:r>
+              <w:t>XPS</w:t>
+            </w:r>
+          </w:p>
+        </w:tc>
+        <w:tc>
+          <w:tcPr>
+            <w:tcW w:w="6694" w:type="dxa"/>
+          </w:tcPr>
+          <w:p>
+            <w:r>
+              <w:t>X</w:t>
+            </w:r>
+            <w:r>
+              <w:t>ML Paper Specification</w:t>
+            </w:r>
+          </w:p>
+        </w:tc>
+      </w:tr>
+      <w:tr>
+        <w:trPr>
+          <w:cnfStyle w:val="000000100000" w:firstRow="0" w:lastRow="0" w:firstColumn="0" w:lastColumn="0" w:oddVBand="0" w:evenVBand="0" w:oddHBand="1" w:evenHBand="0" w:firstRowFirstColumn="0" w:firstRowLastColumn="0" w:lastRowFirstColumn="0" w:lastRowLastColumn="0"/>
+        </w:trPr>
+        <w:tc>
+          <w:tcPr>
+            <w:tcW w:w="2518" w:type="dxa"/>
+          </w:tcPr>
+          <w:p>
+            <w:r>
+              <w:t>WCF</w:t>
+            </w:r>
+          </w:p>
+        </w:tc>
+        <w:tc>
+          <w:tcPr>
+            <w:tcW w:w="6694" w:type="dxa"/>
+          </w:tcPr>
+          <w:p>
+            <w:r>
+              <w:t>Windows Communication Foundation</w:t>
             </w:r>
           </w:p>
         </w:tc>
@@ -682,7 +968,7 @@
       <w:rPr>
         <w:noProof/>
       </w:rPr>
-      <w:t>19. März 2012</w:t>
+      <w:t>16. April 2012</w:t>
     </w:r>
     <w:r>
       <w:fldChar w:fldCharType="end"/>
@@ -734,16 +1020,31 @@
       </w:rPr>
       <w:t xml:space="preserve"> von </w:t>
     </w:r>
-    <w:fldSimple w:instr="NUMPAGES  \* Arabic  \* MERGEFORMAT">
-      <w:r>
-        <w:rPr>
-          <w:b/>
-          <w:noProof/>
-          <w:lang w:val="de-DE"/>
-        </w:rPr>
-        <w:t>1</w:t>
-      </w:r>
-    </w:fldSimple>
+    <w:r>
+      <w:fldChar w:fldCharType="begin"/>
+    </w:r>
+    <w:r>
+      <w:instrText>NUMPAGES  \* Arabic  \* MERGEFORMAT</w:instrText>
+    </w:r>
+    <w:r>
+      <w:fldChar w:fldCharType="separate"/>
+    </w:r>
+    <w:r>
+      <w:rPr>
+        <w:b/>
+        <w:noProof/>
+        <w:lang w:val="de-DE"/>
+      </w:rPr>
+      <w:t>1</w:t>
+    </w:r>
+    <w:r>
+      <w:rPr>
+        <w:b/>
+        <w:noProof/>
+        <w:lang w:val="de-DE"/>
+      </w:rPr>
+      <w:fldChar w:fldCharType="end"/>
+    </w:r>
   </w:p>
 </w:ftr>
 </file>
@@ -4362,7 +4663,7 @@
 </file>
 
 <file path=customXml/itemProps1.xml><?xml version="1.0" encoding="utf-8"?>
-<ds:datastoreItem xmlns:ds="http://schemas.openxmlformats.org/officeDocument/2006/customXml" ds:itemID="{B1854C1B-0DF7-4A7D-B81A-3C2FDB959229}">
+<ds:datastoreItem xmlns:ds="http://schemas.openxmlformats.org/officeDocument/2006/customXml" ds:itemID="{EA4ECDD5-7033-4312-A2B1-F47B68293601}">
   <ds:schemaRefs>
     <ds:schemaRef ds:uri="http://schemas.openxmlformats.org/officeDocument/2006/bibliography"/>
   </ds:schemaRefs>

</xml_diff>

<commit_message>
refs #846 update History
Former-commit-id: f5d9b392c4eda581bf6e2bab32b318baf01e56a7
</commit_message>
<xml_diff>
--- a/doc/Bericht/07_Anhang/Glossar.docx
+++ b/doc/Bericht/07_Anhang/Glossar.docx
@@ -167,26 +167,248 @@
               <w:t>Abkürzungs</w:t>
             </w:r>
             <w:r>
-              <w:t>erläuter</w:t>
+              <w:t>erläuterung</w:t>
+            </w:r>
+            <w:r>
+              <w:t xml:space="preserve"> und Begriffe hinzugefügt</w:t>
+            </w:r>
+          </w:p>
+        </w:tc>
+        <w:tc>
+          <w:tcPr>
+            <w:tcW w:w="2303" w:type="dxa"/>
+          </w:tcPr>
+          <w:p>
+            <w:r>
+              <w:t>DT</w:t>
+            </w:r>
+          </w:p>
+        </w:tc>
+      </w:tr>
+      <w:tr>
+        <w:trPr>
+          <w:cnfStyle w:val="000000100000" w:firstRow="0" w:lastRow="0" w:firstColumn="0" w:lastColumn="0" w:oddVBand="0" w:evenVBand="0" w:oddHBand="1" w:evenHBand="0" w:firstRowFirstColumn="0" w:firstRowLastColumn="0" w:lastRowFirstColumn="0" w:lastRowLastColumn="0"/>
+        </w:trPr>
+        <w:tc>
+          <w:tcPr>
+            <w:tcW w:w="1242" w:type="dxa"/>
+          </w:tcPr>
+          <w:p>
+            <w:r>
+              <w:t>19.03.2012</w:t>
+            </w:r>
+          </w:p>
+        </w:tc>
+        <w:tc>
+          <w:tcPr>
+            <w:tcW w:w="993" w:type="dxa"/>
+          </w:tcPr>
+          <w:p>
+            <w:r>
+              <w:t>1.2</w:t>
+            </w:r>
+          </w:p>
+        </w:tc>
+        <w:tc>
+          <w:tcPr>
+            <w:tcW w:w="4674" w:type="dxa"/>
+          </w:tcPr>
+          <w:p>
+            <w:r>
+              <w:t>Begriffe hinzugefügt</w:t>
+            </w:r>
+          </w:p>
+        </w:tc>
+        <w:tc>
+          <w:tcPr>
+            <w:tcW w:w="2303" w:type="dxa"/>
+          </w:tcPr>
+          <w:p>
+            <w:r>
+              <w:t>DT</w:t>
+            </w:r>
+          </w:p>
+        </w:tc>
+      </w:tr>
+      <w:tr>
+        <w:trPr>
+          <w:cnfStyle w:val="000000010000" w:firstRow="0" w:lastRow="0" w:firstColumn="0" w:lastColumn="0" w:oddVBand="0" w:evenVBand="0" w:oddHBand="0" w:evenHBand="1" w:firstRowFirstColumn="0" w:firstRowLastColumn="0" w:lastRowFirstColumn="0" w:lastRowLastColumn="0"/>
+        </w:trPr>
+        <w:tc>
+          <w:tcPr>
+            <w:tcW w:w="1242" w:type="dxa"/>
+          </w:tcPr>
+          <w:p>
+            <w:r>
+              <w:t>16.04.2012</w:t>
+            </w:r>
+          </w:p>
+        </w:tc>
+        <w:tc>
+          <w:tcPr>
+            <w:tcW w:w="993" w:type="dxa"/>
+          </w:tcPr>
+          <w:p>
+            <w:r>
+              <w:t>1.3</w:t>
+            </w:r>
+          </w:p>
+        </w:tc>
+        <w:tc>
+          <w:tcPr>
+            <w:tcW w:w="4674" w:type="dxa"/>
+          </w:tcPr>
+          <w:p>
+            <w:r>
+              <w:t>Begriffe hinzugefügt</w:t>
+            </w:r>
+          </w:p>
+        </w:tc>
+        <w:tc>
+          <w:tcPr>
+            <w:tcW w:w="2303" w:type="dxa"/>
+          </w:tcPr>
+          <w:p>
+            <w:r>
+              <w:t>CH</w:t>
+            </w:r>
+          </w:p>
+        </w:tc>
+      </w:tr>
+      <w:tr>
+        <w:trPr>
+          <w:cnfStyle w:val="000000100000" w:firstRow="0" w:lastRow="0" w:firstColumn="0" w:lastColumn="0" w:oddVBand="0" w:evenVBand="0" w:oddHBand="1" w:evenHBand="0" w:firstRowFirstColumn="0" w:firstRowLastColumn="0" w:lastRowFirstColumn="0" w:lastRowLastColumn="0"/>
+        </w:trPr>
+        <w:tc>
+          <w:tcPr>
+            <w:tcW w:w="1242" w:type="dxa"/>
+          </w:tcPr>
+          <w:p>
+            <w:r>
+              <w:t>19.04.2012</w:t>
+            </w:r>
+          </w:p>
+        </w:tc>
+        <w:tc>
+          <w:tcPr>
+            <w:tcW w:w="993" w:type="dxa"/>
+          </w:tcPr>
+          <w:p>
+            <w:r>
+              <w:t>1.4</w:t>
+            </w:r>
+          </w:p>
+        </w:tc>
+        <w:tc>
+          <w:tcPr>
+            <w:tcW w:w="4674" w:type="dxa"/>
+          </w:tcPr>
+          <w:p>
+            <w:r>
+              <w:t>Begriffe hinzugefügt</w:t>
+            </w:r>
+          </w:p>
+        </w:tc>
+        <w:tc>
+          <w:tcPr>
+            <w:tcW w:w="2303" w:type="dxa"/>
+          </w:tcPr>
+          <w:p>
+            <w:r>
+              <w:t>DT</w:t>
+            </w:r>
+          </w:p>
+        </w:tc>
+      </w:tr>
+      <w:tr>
+        <w:trPr>
+          <w:cnfStyle w:val="000000010000" w:firstRow="0" w:lastRow="0" w:firstColumn="0" w:lastColumn="0" w:oddVBand="0" w:evenVBand="0" w:oddHBand="0" w:evenHBand="1" w:firstRowFirstColumn="0" w:firstRowLastColumn="0" w:lastRowFirstColumn="0" w:lastRowLastColumn="0"/>
+        </w:trPr>
+        <w:tc>
+          <w:tcPr>
+            <w:tcW w:w="1242" w:type="dxa"/>
+          </w:tcPr>
+          <w:p>
+            <w:r>
+              <w:t>08.05.2012</w:t>
+            </w:r>
+          </w:p>
+        </w:tc>
+        <w:tc>
+          <w:tcPr>
+            <w:tcW w:w="993" w:type="dxa"/>
+          </w:tcPr>
+          <w:p>
+            <w:r>
+              <w:t>1.5</w:t>
+            </w:r>
+          </w:p>
+        </w:tc>
+        <w:tc>
+          <w:tcPr>
+            <w:tcW w:w="4674" w:type="dxa"/>
+          </w:tcPr>
+          <w:p>
+            <w:r>
+              <w:t>Begriffe hinzugefügt</w:t>
+            </w:r>
+          </w:p>
+        </w:tc>
+        <w:tc>
+          <w:tcPr>
+            <w:tcW w:w="2303" w:type="dxa"/>
+          </w:tcPr>
+          <w:p>
+            <w:r>
+              <w:t>DT</w:t>
+            </w:r>
+          </w:p>
+        </w:tc>
+      </w:tr>
+      <w:tr>
+        <w:trPr>
+          <w:cnfStyle w:val="000000100000" w:firstRow="0" w:lastRow="0" w:firstColumn="0" w:lastColumn="0" w:oddVBand="0" w:evenVBand="0" w:oddHBand="1" w:evenHBand="0" w:firstRowFirstColumn="0" w:firstRowLastColumn="0" w:lastRowFirstColumn="0" w:lastRowLastColumn="0"/>
+        </w:trPr>
+        <w:tc>
+          <w:tcPr>
+            <w:tcW w:w="1242" w:type="dxa"/>
+          </w:tcPr>
+          <w:p>
+            <w:r>
+              <w:t>21.05.2012</w:t>
+            </w:r>
+          </w:p>
+        </w:tc>
+        <w:tc>
+          <w:tcPr>
+            <w:tcW w:w="993" w:type="dxa"/>
+          </w:tcPr>
+          <w:p>
+            <w:r>
+              <w:t>1.6</w:t>
+            </w:r>
+          </w:p>
+        </w:tc>
+        <w:tc>
+          <w:tcPr>
+            <w:tcW w:w="4674" w:type="dxa"/>
+          </w:tcPr>
+          <w:p>
+            <w:r>
+              <w:t>Begriffe hinzugefügt</w:t>
+            </w:r>
+          </w:p>
+        </w:tc>
+        <w:tc>
+          <w:tcPr>
+            <w:tcW w:w="2303" w:type="dxa"/>
+          </w:tcPr>
+          <w:p>
+            <w:r>
+              <w:t>DT</w:t>
             </w:r>
             <w:bookmarkStart w:id="1" w:name="_GoBack"/>
             <w:bookmarkEnd w:id="1"/>
-            <w:r>
-              <w:t>ung</w:t>
-            </w:r>
-            <w:r>
-              <w:t xml:space="preserve"> und Begriffe hinzugefügt</w:t>
-            </w:r>
-          </w:p>
-        </w:tc>
-        <w:tc>
-          <w:tcPr>
-            <w:tcW w:w="2303" w:type="dxa"/>
-          </w:tcPr>
-          <w:p>
-            <w:r>
-              <w:t>DT</w:t>
-            </w:r>
           </w:p>
         </w:tc>
       </w:tr>
@@ -305,13 +527,8 @@
             <w:tcW w:w="2518" w:type="dxa"/>
           </w:tcPr>
           <w:p>
-            <w:proofErr w:type="spellStart"/>
-            <w:r>
-              <w:t>Graphical</w:t>
-            </w:r>
-            <w:proofErr w:type="spellEnd"/>
-            <w:r>
-              <w:t xml:space="preserve"> User Interface</w:t>
+            <w:r>
+              <w:t>Graphical User Interface</w:t>
             </w:r>
           </w:p>
         </w:tc>
@@ -340,11 +557,9 @@
             <w:tcW w:w="2518" w:type="dxa"/>
           </w:tcPr>
           <w:p>
-            <w:proofErr w:type="spellStart"/>
             <w:r>
               <w:t>Kinect</w:t>
             </w:r>
-            <w:proofErr w:type="spellEnd"/>
           </w:p>
         </w:tc>
         <w:tc>
@@ -408,11 +623,9 @@
             <w:tcW w:w="2518" w:type="dxa"/>
           </w:tcPr>
           <w:p>
-            <w:proofErr w:type="spellStart"/>
             <w:r>
               <w:t>NiTE</w:t>
             </w:r>
-            <w:proofErr w:type="spellEnd"/>
           </w:p>
         </w:tc>
         <w:tc>
@@ -451,17 +664,8 @@
                 <w:bCs/>
                 <w:lang w:val="en-US"/>
               </w:rPr>
-              <w:t xml:space="preserve"> </w:t>
-            </w:r>
-            <w:proofErr w:type="spellStart"/>
-            <w:r>
-              <w:rPr>
-                <w:bCs/>
-                <w:lang w:val="en-US"/>
-              </w:rPr>
-              <w:t>PrimeSense</w:t>
-            </w:r>
-            <w:proofErr w:type="spellEnd"/>
+              <w:t xml:space="preserve"> PrimeSense</w:t>
+            </w:r>
             <w:r>
               <w:rPr>
                 <w:bCs/>
@@ -481,11 +685,9 @@
             <w:tcW w:w="2518" w:type="dxa"/>
           </w:tcPr>
           <w:p>
-            <w:proofErr w:type="spellStart"/>
             <w:r>
               <w:t>PrimeSense</w:t>
             </w:r>
-            <w:proofErr w:type="spellEnd"/>
           </w:p>
         </w:tc>
         <w:tc>
@@ -502,49 +704,7 @@
               <w:rPr>
                 <w:bCs/>
               </w:rPr>
-              <w:t xml:space="preserve">Die Firma, welche die 3D </w:t>
-            </w:r>
-            <w:proofErr w:type="spellStart"/>
-            <w:r>
-              <w:rPr>
-                <w:bCs/>
-              </w:rPr>
-              <w:t>sensing</w:t>
-            </w:r>
-            <w:proofErr w:type="spellEnd"/>
-            <w:r>
-              <w:rPr>
-                <w:bCs/>
-              </w:rPr>
-              <w:t xml:space="preserve"> </w:t>
-            </w:r>
-            <w:proofErr w:type="spellStart"/>
-            <w:r>
-              <w:rPr>
-                <w:bCs/>
-              </w:rPr>
-              <w:t>technology</w:t>
-            </w:r>
-            <w:proofErr w:type="spellEnd"/>
-            <w:r>
-              <w:rPr>
-                <w:bCs/>
-              </w:rPr>
-              <w:t xml:space="preserve"> für </w:t>
-            </w:r>
-            <w:proofErr w:type="spellStart"/>
-            <w:r>
-              <w:rPr>
-                <w:bCs/>
-              </w:rPr>
-              <w:t>Kinect</w:t>
-            </w:r>
-            <w:proofErr w:type="spellEnd"/>
-            <w:r>
-              <w:rPr>
-                <w:bCs/>
-              </w:rPr>
-              <w:t xml:space="preserve"> bereitstellt</w:t>
+              <w:t>Die Firma, welche die 3D sensing technology für Kinect bereitstellt</w:t>
             </w:r>
             <w:r>
               <w:rPr>
@@ -690,15 +850,7 @@
           </w:tcPr>
           <w:p>
             <w:r>
-              <w:t xml:space="preserve">Wizard </w:t>
-            </w:r>
-            <w:proofErr w:type="spellStart"/>
-            <w:r>
-              <w:t>of</w:t>
-            </w:r>
-            <w:proofErr w:type="spellEnd"/>
-            <w:r>
-              <w:t xml:space="preserve"> Oz Experiment</w:t>
+              <w:t>Wizard of Oz Experiment</w:t>
             </w:r>
           </w:p>
         </w:tc>
@@ -768,13 +920,8 @@
             <w:tcW w:w="6694" w:type="dxa"/>
           </w:tcPr>
           <w:p>
-            <w:proofErr w:type="spellStart"/>
-            <w:r>
-              <w:t>Vektorisiertes</w:t>
-            </w:r>
-            <w:proofErr w:type="spellEnd"/>
-            <w:r>
-              <w:t xml:space="preserve"> Dateiformat der Microsoft Corporation.</w:t>
+            <w:r>
+              <w:t>Vektorisiertes Dateiformat der Microsoft Corporation.</w:t>
             </w:r>
           </w:p>
         </w:tc>
@@ -789,13 +936,8 @@
           </w:tcPr>
           <w:p>
             <w:r>
-              <w:t xml:space="preserve">Frames per </w:t>
-            </w:r>
-            <w:proofErr w:type="spellStart"/>
-            <w:r>
-              <w:t>second</w:t>
-            </w:r>
-            <w:proofErr w:type="spellEnd"/>
+              <w:t>Frames per second</w:t>
+            </w:r>
           </w:p>
         </w:tc>
         <w:tc>
@@ -872,13 +1014,8 @@
             <w:tcW w:w="6694" w:type="dxa"/>
           </w:tcPr>
           <w:p>
-            <w:proofErr w:type="spellStart"/>
-            <w:r>
-              <w:t>Graphical</w:t>
-            </w:r>
-            <w:proofErr w:type="spellEnd"/>
-            <w:r>
-              <w:t xml:space="preserve"> User Interface</w:t>
+            <w:r>
+              <w:t>Graphical User Interface</w:t>
             </w:r>
           </w:p>
         </w:tc>
@@ -928,13 +1065,8 @@
           </w:tcPr>
           <w:p>
             <w:r>
-              <w:t xml:space="preserve">Windows Communication </w:t>
-            </w:r>
-            <w:proofErr w:type="spellStart"/>
-            <w:r>
-              <w:t>Foundation</w:t>
-            </w:r>
-            <w:proofErr w:type="spellEnd"/>
+              <w:t>Windows Communication Foundation</w:t>
+            </w:r>
           </w:p>
         </w:tc>
       </w:tr>
@@ -948,6 +1080,7 @@
           </w:tcPr>
           <w:p>
             <w:r>
+              <w:lastRenderedPageBreak/>
               <w:t>WPF</w:t>
             </w:r>
           </w:p>
@@ -958,21 +1091,8 @@
           </w:tcPr>
           <w:p>
             <w:r>
-              <w:t xml:space="preserve">Windows </w:t>
-            </w:r>
-            <w:proofErr w:type="spellStart"/>
-            <w:r>
-              <w:t>Presentation</w:t>
-            </w:r>
-            <w:proofErr w:type="spellEnd"/>
-            <w:r>
-              <w:t xml:space="preserve"> </w:t>
-            </w:r>
-            <w:proofErr w:type="spellStart"/>
-            <w:r>
-              <w:t>Foundation</w:t>
-            </w:r>
-            <w:proofErr w:type="spellEnd"/>
+              <w:t>Windows Presentation Foundation</w:t>
+            </w:r>
           </w:p>
         </w:tc>
       </w:tr>
@@ -999,13 +1119,8 @@
               <w:t>X</w:t>
             </w:r>
             <w:r>
-              <w:t xml:space="preserve">ML Paper </w:t>
-            </w:r>
-            <w:proofErr w:type="spellStart"/>
-            <w:r>
-              <w:t>Specification</w:t>
-            </w:r>
-            <w:proofErr w:type="spellEnd"/>
+              <w:t>ML Paper Specification</w:t>
+            </w:r>
           </w:p>
         </w:tc>
       </w:tr>
@@ -1059,14 +1174,12 @@
             <w:r>
               <w:t xml:space="preserve">er </w:t>
             </w:r>
-            <w:proofErr w:type="spellStart"/>
             <w:r>
               <w:t>s</w:t>
             </w:r>
             <w:r>
               <w:t>econd</w:t>
             </w:r>
-            <w:proofErr w:type="spellEnd"/>
           </w:p>
         </w:tc>
       </w:tr>
@@ -1192,16 +1305,31 @@
       </w:rPr>
       <w:t xml:space="preserve"> von </w:t>
     </w:r>
-    <w:fldSimple w:instr="NUMPAGES  \* Arabic  \* MERGEFORMAT">
-      <w:r>
-        <w:rPr>
-          <w:b/>
-          <w:noProof/>
-          <w:lang w:val="de-DE"/>
-        </w:rPr>
-        <w:t>2</w:t>
-      </w:r>
-    </w:fldSimple>
+    <w:r>
+      <w:fldChar w:fldCharType="begin"/>
+    </w:r>
+    <w:r>
+      <w:instrText>NUMPAGES  \* Arabic  \* MERGEFORMAT</w:instrText>
+    </w:r>
+    <w:r>
+      <w:fldChar w:fldCharType="separate"/>
+    </w:r>
+    <w:r>
+      <w:rPr>
+        <w:b/>
+        <w:noProof/>
+        <w:lang w:val="de-DE"/>
+      </w:rPr>
+      <w:t>2</w:t>
+    </w:r>
+    <w:r>
+      <w:rPr>
+        <w:b/>
+        <w:noProof/>
+        <w:lang w:val="de-DE"/>
+      </w:rPr>
+      <w:fldChar w:fldCharType="end"/>
+    </w:r>
   </w:p>
 </w:ftr>
 </file>
@@ -4820,7 +4948,7 @@
 </file>
 
 <file path=customXml/itemProps1.xml><?xml version="1.0" encoding="utf-8"?>
-<ds:datastoreItem xmlns:ds="http://schemas.openxmlformats.org/officeDocument/2006/customXml" ds:itemID="{A7C17C37-94E3-4659-9FDD-B2BC5BDC8282}">
+<ds:datastoreItem xmlns:ds="http://schemas.openxmlformats.org/officeDocument/2006/customXml" ds:itemID="{7AB85960-2184-45B8-A161-3AF41DD81FC7}">
   <ds:schemaRefs>
     <ds:schemaRef ds:uri="http://schemas.openxmlformats.org/officeDocument/2006/bibliography"/>
   </ds:schemaRefs>

</xml_diff>

<commit_message>
refs #882 Video Wall -> Videowall
Former-commit-id: 6397e4527fd4e7765a015551cb0a0f1014aed430
</commit_message>
<xml_diff>
--- a/doc/Bericht/07_Anhang/Glossar.docx
+++ b/doc/Bericht/07_Anhang/Glossar.docx
@@ -4,7 +4,7 @@
   <w:body>
     <w:p>
       <w:pPr>
-        <w:pStyle w:val="berschrift1"/>
+        <w:pStyle w:val="Heading1"/>
       </w:pPr>
       <w:r>
         <w:t>Glossar</w:t>
@@ -12,7 +12,7 @@
     </w:p>
     <w:p>
       <w:pPr>
-        <w:pStyle w:val="berschrift2"/>
+        <w:pStyle w:val="Heading2"/>
       </w:pPr>
       <w:bookmarkStart w:id="0" w:name="_Toc287347253"/>
       <w:r>
@@ -22,7 +22,7 @@
     </w:p>
     <w:tbl>
       <w:tblPr>
-        <w:tblStyle w:val="MittlereSchattierung1-Akzent1"/>
+        <w:tblStyle w:val="MediumShading1-Accent1"/>
         <w:tblW w:w="0" w:type="auto"/>
         <w:tblLook w:val="0420" w:firstRow="1" w:lastRow="0" w:firstColumn="0" w:lastColumn="0" w:noHBand="0" w:noVBand="1"/>
       </w:tblPr>
@@ -413,7 +413,7 @@
     </w:tbl>
     <w:p>
       <w:pPr>
-        <w:pStyle w:val="berschrift2"/>
+        <w:pStyle w:val="Heading2"/>
       </w:pPr>
       <w:r>
         <w:t>Glossar</w:t>
@@ -421,7 +421,7 @@
     </w:p>
     <w:p>
       <w:pPr>
-        <w:pStyle w:val="berschrift3"/>
+        <w:pStyle w:val="Heading3"/>
       </w:pPr>
       <w:r>
         <w:t>Begriffserklärung</w:t>
@@ -429,7 +429,7 @@
     </w:p>
     <w:tbl>
       <w:tblPr>
-        <w:tblStyle w:val="MittlereSchattierung1-Akzent1"/>
+        <w:tblStyle w:val="MediumShading1-Accent1"/>
         <w:tblW w:w="0" w:type="auto"/>
         <w:tblLook w:val="0420" w:firstRow="1" w:lastRow="0" w:firstColumn="0" w:lastColumn="0" w:noHBand="0" w:noVBand="1"/>
       </w:tblPr>
@@ -525,8 +525,13 @@
             <w:tcW w:w="2518" w:type="dxa"/>
           </w:tcPr>
           <w:p>
-            <w:r>
-              <w:t>Graphical User Interface</w:t>
+            <w:proofErr w:type="spellStart"/>
+            <w:r>
+              <w:t>Graphical</w:t>
+            </w:r>
+            <w:proofErr w:type="spellEnd"/>
+            <w:r>
+              <w:t xml:space="preserve"> User Interface</w:t>
             </w:r>
           </w:p>
         </w:tc>
@@ -555,9 +560,11 @@
             <w:tcW w:w="2518" w:type="dxa"/>
           </w:tcPr>
           <w:p>
+            <w:proofErr w:type="spellStart"/>
             <w:r>
               <w:t>Kinect</w:t>
             </w:r>
+            <w:proofErr w:type="spellEnd"/>
           </w:p>
         </w:tc>
         <w:tc>
@@ -621,9 +628,11 @@
             <w:tcW w:w="2518" w:type="dxa"/>
           </w:tcPr>
           <w:p>
+            <w:proofErr w:type="spellStart"/>
             <w:r>
               <w:t>NiTE</w:t>
             </w:r>
+            <w:proofErr w:type="spellEnd"/>
           </w:p>
         </w:tc>
         <w:tc>
@@ -662,8 +671,17 @@
                 <w:bCs/>
                 <w:lang w:val="en-US"/>
               </w:rPr>
-              <w:t xml:space="preserve"> PrimeSense</w:t>
-            </w:r>
+              <w:t xml:space="preserve"> </w:t>
+            </w:r>
+            <w:proofErr w:type="spellStart"/>
+            <w:r>
+              <w:rPr>
+                <w:bCs/>
+                <w:lang w:val="en-US"/>
+              </w:rPr>
+              <w:t>PrimeSense</w:t>
+            </w:r>
+            <w:proofErr w:type="spellEnd"/>
             <w:r>
               <w:rPr>
                 <w:bCs/>
@@ -683,9 +701,11 @@
             <w:tcW w:w="2518" w:type="dxa"/>
           </w:tcPr>
           <w:p>
+            <w:proofErr w:type="spellStart"/>
             <w:r>
               <w:t>PrimeSense</w:t>
             </w:r>
+            <w:proofErr w:type="spellEnd"/>
           </w:p>
         </w:tc>
         <w:tc>
@@ -702,7 +722,49 @@
               <w:rPr>
                 <w:bCs/>
               </w:rPr>
-              <w:t>Die Firma, welche die 3D sensing technology für Kinect bereitstellt</w:t>
+              <w:t xml:space="preserve">Die Firma, welche die 3D </w:t>
+            </w:r>
+            <w:proofErr w:type="spellStart"/>
+            <w:r>
+              <w:rPr>
+                <w:bCs/>
+              </w:rPr>
+              <w:t>sensing</w:t>
+            </w:r>
+            <w:proofErr w:type="spellEnd"/>
+            <w:r>
+              <w:rPr>
+                <w:bCs/>
+              </w:rPr>
+              <w:t xml:space="preserve"> </w:t>
+            </w:r>
+            <w:proofErr w:type="spellStart"/>
+            <w:r>
+              <w:rPr>
+                <w:bCs/>
+              </w:rPr>
+              <w:t>technology</w:t>
+            </w:r>
+            <w:proofErr w:type="spellEnd"/>
+            <w:r>
+              <w:rPr>
+                <w:bCs/>
+              </w:rPr>
+              <w:t xml:space="preserve"> für </w:t>
+            </w:r>
+            <w:proofErr w:type="spellStart"/>
+            <w:r>
+              <w:rPr>
+                <w:bCs/>
+              </w:rPr>
+              <w:t>Kinect</w:t>
+            </w:r>
+            <w:proofErr w:type="spellEnd"/>
+            <w:r>
+              <w:rPr>
+                <w:bCs/>
+              </w:rPr>
+              <w:t xml:space="preserve"> bereitstellt</w:t>
             </w:r>
             <w:r>
               <w:rPr>
@@ -797,8 +859,16 @@
             <w:tcW w:w="2518" w:type="dxa"/>
           </w:tcPr>
           <w:p>
-            <w:r>
-              <w:t>Video Wall</w:t>
+            <w:bookmarkStart w:id="1" w:name="_GoBack"/>
+            <w:r>
+              <w:t>Video</w:t>
+            </w:r>
+            <w:bookmarkEnd w:id="1"/>
+            <w:r>
+              <w:t>w</w:t>
+            </w:r>
+            <w:r>
+              <w:t>all</w:t>
             </w:r>
           </w:p>
         </w:tc>
@@ -848,7 +918,15 @@
           </w:tcPr>
           <w:p>
             <w:r>
-              <w:t>Wizard of Oz Experiment</w:t>
+              <w:t xml:space="preserve">Wizard </w:t>
+            </w:r>
+            <w:proofErr w:type="spellStart"/>
+            <w:r>
+              <w:t>of</w:t>
+            </w:r>
+            <w:proofErr w:type="spellEnd"/>
+            <w:r>
+              <w:t xml:space="preserve"> Oz Experiment</w:t>
             </w:r>
           </w:p>
         </w:tc>
@@ -918,8 +996,13 @@
             <w:tcW w:w="6694" w:type="dxa"/>
           </w:tcPr>
           <w:p>
-            <w:r>
-              <w:t>Vektorisiertes Dateiformat der Microsoft Corporation.</w:t>
+            <w:proofErr w:type="spellStart"/>
+            <w:r>
+              <w:t>Vektorisiertes</w:t>
+            </w:r>
+            <w:proofErr w:type="spellEnd"/>
+            <w:r>
+              <w:t xml:space="preserve"> Dateiformat der Microsoft Corporation.</w:t>
             </w:r>
           </w:p>
         </w:tc>
@@ -934,8 +1017,13 @@
           </w:tcPr>
           <w:p>
             <w:r>
-              <w:t>Frames per second</w:t>
-            </w:r>
+              <w:t xml:space="preserve">Frames per </w:t>
+            </w:r>
+            <w:proofErr w:type="spellStart"/>
+            <w:r>
+              <w:t>second</w:t>
+            </w:r>
+            <w:proofErr w:type="spellEnd"/>
           </w:p>
         </w:tc>
         <w:tc>
@@ -1000,7 +1088,23 @@
           </w:tcPr>
           <w:p>
             <w:r>
-              <w:t>Durch SSO (single sign-on) muss der Nutzer sich nur einmal authentifizieren um auf Dienste oder Rechner zugreifen zu können.</w:t>
+              <w:t>Durch SSO (</w:t>
+            </w:r>
+            <w:proofErr w:type="spellStart"/>
+            <w:r>
+              <w:t>single</w:t>
+            </w:r>
+            <w:proofErr w:type="spellEnd"/>
+            <w:r>
+              <w:t xml:space="preserve"> </w:t>
+            </w:r>
+            <w:proofErr w:type="spellStart"/>
+            <w:r>
+              <w:t>sign</w:t>
+            </w:r>
+            <w:proofErr w:type="spellEnd"/>
+            <w:r>
+              <w:t>-on) muss der Nutzer sich nur einmal authentifizieren um auf Dienste oder Rechner zugreifen zu können.</w:t>
             </w:r>
           </w:p>
         </w:tc>
@@ -1014,9 +1118,11 @@
             <w:tcW w:w="2518" w:type="dxa"/>
           </w:tcPr>
           <w:p>
+            <w:proofErr w:type="spellStart"/>
             <w:r>
               <w:t>Iframe</w:t>
             </w:r>
+            <w:proofErr w:type="spellEnd"/>
           </w:p>
         </w:tc>
         <w:tc>
@@ -1025,7 +1131,15 @@
           </w:tcPr>
           <w:p>
             <w:r>
-              <w:t>Das Inline Frame (Iframe) positioniert ein anderes HTML Dokument in einem Frame.</w:t>
+              <w:t>Das Inline Frame (</w:t>
+            </w:r>
+            <w:proofErr w:type="spellStart"/>
+            <w:r>
+              <w:t>Iframe</w:t>
+            </w:r>
+            <w:proofErr w:type="spellEnd"/>
+            <w:r>
+              <w:t>) positioniert ein anderes HTML Dokument in einem Frame.</w:t>
             </w:r>
           </w:p>
         </w:tc>
@@ -1050,10 +1164,13 @@
           </w:tcPr>
           <w:p>
             <w:r>
-              <w:t>Entwicklungswerkzeug für Web- oder Mobilappilaktionen</w:t>
-            </w:r>
-            <w:bookmarkStart w:id="1" w:name="_GoBack"/>
-            <w:bookmarkEnd w:id="1"/>
+              <w:t xml:space="preserve">Entwicklungswerkzeug für Web- oder </w:t>
+            </w:r>
+            <w:proofErr w:type="spellStart"/>
+            <w:r>
+              <w:t>Mobilappilaktionen</w:t>
+            </w:r>
+            <w:proofErr w:type="spellEnd"/>
             <w:r>
               <w:t xml:space="preserve">. </w:t>
             </w:r>
@@ -1066,7 +1183,7 @@
     </w:tbl>
     <w:p>
       <w:pPr>
-        <w:pStyle w:val="berschrift3"/>
+        <w:pStyle w:val="Heading3"/>
       </w:pPr>
       <w:r>
         <w:lastRenderedPageBreak/>
@@ -1075,7 +1192,7 @@
     </w:p>
     <w:tbl>
       <w:tblPr>
-        <w:tblStyle w:val="MittlereSchattierung1-Akzent1"/>
+        <w:tblStyle w:val="MediumShading1-Accent1"/>
         <w:tblW w:w="0" w:type="auto"/>
         <w:tblLook w:val="0420" w:firstRow="1" w:lastRow="0" w:firstColumn="0" w:lastColumn="0" w:noHBand="0" w:noVBand="1"/>
       </w:tblPr>
@@ -1127,8 +1244,13 @@
             <w:tcW w:w="6694" w:type="dxa"/>
           </w:tcPr>
           <w:p>
-            <w:r>
-              <w:t>Graphical User Interface</w:t>
+            <w:proofErr w:type="spellStart"/>
+            <w:r>
+              <w:t>Graphical</w:t>
+            </w:r>
+            <w:proofErr w:type="spellEnd"/>
+            <w:r>
+              <w:t xml:space="preserve"> User Interface</w:t>
             </w:r>
           </w:p>
         </w:tc>
@@ -1178,8 +1300,13 @@
           </w:tcPr>
           <w:p>
             <w:r>
-              <w:t>Windows Communication Foundation</w:t>
-            </w:r>
+              <w:t xml:space="preserve">Windows Communication </w:t>
+            </w:r>
+            <w:proofErr w:type="spellStart"/>
+            <w:r>
+              <w:t>Foundation</w:t>
+            </w:r>
+            <w:proofErr w:type="spellEnd"/>
           </w:p>
         </w:tc>
       </w:tr>
@@ -1203,8 +1330,21 @@
           </w:tcPr>
           <w:p>
             <w:r>
-              <w:t>Windows Presentation Foundation</w:t>
-            </w:r>
+              <w:t xml:space="preserve">Windows </w:t>
+            </w:r>
+            <w:proofErr w:type="spellStart"/>
+            <w:r>
+              <w:t>Presentation</w:t>
+            </w:r>
+            <w:proofErr w:type="spellEnd"/>
+            <w:r>
+              <w:t xml:space="preserve"> </w:t>
+            </w:r>
+            <w:proofErr w:type="spellStart"/>
+            <w:r>
+              <w:t>Foundation</w:t>
+            </w:r>
+            <w:proofErr w:type="spellEnd"/>
           </w:p>
         </w:tc>
       </w:tr>
@@ -1231,8 +1371,13 @@
               <w:t>X</w:t>
             </w:r>
             <w:r>
-              <w:t>ML Paper Specification</w:t>
-            </w:r>
+              <w:t xml:space="preserve">ML Paper </w:t>
+            </w:r>
+            <w:proofErr w:type="spellStart"/>
+            <w:r>
+              <w:t>Specification</w:t>
+            </w:r>
+            <w:proofErr w:type="spellEnd"/>
           </w:p>
         </w:tc>
       </w:tr>
@@ -1286,12 +1431,14 @@
             <w:r>
               <w:t xml:space="preserve">er </w:t>
             </w:r>
+            <w:proofErr w:type="spellStart"/>
             <w:r>
               <w:t>s</w:t>
             </w:r>
             <w:r>
               <w:t>econd</w:t>
             </w:r>
+            <w:proofErr w:type="spellEnd"/>
           </w:p>
         </w:tc>
       </w:tr>
@@ -1338,10 +1485,16 @@
 <w:ftr xmlns:wpc="http://schemas.microsoft.com/office/word/2010/wordprocessingCanvas" xmlns:mc="http://schemas.openxmlformats.org/markup-compatibility/2006" xmlns:o="urn:schemas-microsoft-com:office:office" xmlns:r="http://schemas.openxmlformats.org/officeDocument/2006/relationships" xmlns:m="http://schemas.openxmlformats.org/officeDocument/2006/math" xmlns:v="urn:schemas-microsoft-com:vml" xmlns:wp14="http://schemas.microsoft.com/office/word/2010/wordprocessingDrawing" xmlns:wp="http://schemas.openxmlformats.org/drawingml/2006/wordprocessingDrawing" xmlns:w10="urn:schemas-microsoft-com:office:word" xmlns:w="http://schemas.openxmlformats.org/wordprocessingml/2006/main" xmlns:w14="http://schemas.microsoft.com/office/word/2010/wordml" xmlns:wpg="http://schemas.microsoft.com/office/word/2010/wordprocessingGroup" xmlns:wpi="http://schemas.microsoft.com/office/word/2010/wordprocessingInk" xmlns:wne="http://schemas.microsoft.com/office/word/2006/wordml" xmlns:wps="http://schemas.microsoft.com/office/word/2010/wordprocessingShape" mc:Ignorable="w14 wp14">
   <w:p>
     <w:pPr>
-      <w:pStyle w:val="Fuzeile"/>
+      <w:pStyle w:val="Footer"/>
     </w:pPr>
     <w:r>
-      <w:t>Video Wall</w:t>
+      <w:t>Video</w:t>
+    </w:r>
+    <w:r>
+      <w:t>w</w:t>
+    </w:r>
+    <w:r>
+      <w:t>all</w:t>
     </w:r>
     <w:r>
       <w:t xml:space="preserve"> - </w:t>
@@ -1365,7 +1518,7 @@
       <w:rPr>
         <w:noProof/>
       </w:rPr>
-      <w:t>28. Mai 2012</w:t>
+      <w:t>31. Mai 2012</w:t>
     </w:r>
     <w:r>
       <w:fldChar w:fldCharType="end"/>
@@ -1403,7 +1556,7 @@
         <w:noProof/>
         <w:lang w:val="de-DE"/>
       </w:rPr>
-      <w:t>1</w:t>
+      <w:t>2</w:t>
     </w:r>
     <w:r>
       <w:rPr>
@@ -1417,16 +1570,31 @@
       </w:rPr>
       <w:t xml:space="preserve"> von </w:t>
     </w:r>
-    <w:fldSimple w:instr="NUMPAGES  \* Arabic  \* MERGEFORMAT">
-      <w:r>
-        <w:rPr>
-          <w:b/>
-          <w:noProof/>
-          <w:lang w:val="de-DE"/>
-        </w:rPr>
-        <w:t>2</w:t>
-      </w:r>
-    </w:fldSimple>
+    <w:r>
+      <w:fldChar w:fldCharType="begin"/>
+    </w:r>
+    <w:r>
+      <w:instrText>NUMPAGES  \* Arabic  \* MERGEFORMAT</w:instrText>
+    </w:r>
+    <w:r>
+      <w:fldChar w:fldCharType="separate"/>
+    </w:r>
+    <w:r>
+      <w:rPr>
+        <w:b/>
+        <w:noProof/>
+        <w:lang w:val="de-DE"/>
+      </w:rPr>
+      <w:t>2</w:t>
+    </w:r>
+    <w:r>
+      <w:rPr>
+        <w:b/>
+        <w:noProof/>
+        <w:lang w:val="de-DE"/>
+      </w:rPr>
+      <w:fldChar w:fldCharType="end"/>
+    </w:r>
   </w:p>
 </w:ftr>
 </file>
@@ -1460,7 +1628,7 @@
 <w:hdr xmlns:wpc="http://schemas.microsoft.com/office/word/2010/wordprocessingCanvas" xmlns:mc="http://schemas.openxmlformats.org/markup-compatibility/2006" xmlns:o="urn:schemas-microsoft-com:office:office" xmlns:r="http://schemas.openxmlformats.org/officeDocument/2006/relationships" xmlns:m="http://schemas.openxmlformats.org/officeDocument/2006/math" xmlns:v="urn:schemas-microsoft-com:vml" xmlns:wp14="http://schemas.microsoft.com/office/word/2010/wordprocessingDrawing" xmlns:wp="http://schemas.openxmlformats.org/drawingml/2006/wordprocessingDrawing" xmlns:w10="urn:schemas-microsoft-com:office:word" xmlns:w="http://schemas.openxmlformats.org/wordprocessingml/2006/main" xmlns:w14="http://schemas.microsoft.com/office/word/2010/wordml" xmlns:wpg="http://schemas.microsoft.com/office/word/2010/wordprocessingGroup" xmlns:wpi="http://schemas.microsoft.com/office/word/2010/wordprocessingInk" xmlns:wne="http://schemas.microsoft.com/office/word/2006/wordml" xmlns:wps="http://schemas.microsoft.com/office/word/2010/wordprocessingShape" mc:Ignorable="w14 wp14">
   <w:p>
     <w:pPr>
-      <w:pStyle w:val="Kopfzeile"/>
+      <w:pStyle w:val="Header"/>
     </w:pPr>
     <w:r>
       <w:tab/>
@@ -1653,7 +1821,7 @@
     <w:lvl w:ilvl="0">
       <w:start w:val="1"/>
       <w:numFmt w:val="upperRoman"/>
-      <w:pStyle w:val="berschrift1"/>
+      <w:pStyle w:val="Heading1"/>
       <w:lvlText w:val="%1."/>
       <w:lvlJc w:val="left"/>
       <w:pPr>
@@ -1666,7 +1834,7 @@
     <w:lvl w:ilvl="1">
       <w:start w:val="1"/>
       <w:numFmt w:val="decimal"/>
-      <w:pStyle w:val="berschrift2"/>
+      <w:pStyle w:val="Heading2"/>
       <w:lvlText w:val="%1.%2"/>
       <w:lvlJc w:val="left"/>
       <w:pPr>
@@ -1676,7 +1844,7 @@
     <w:lvl w:ilvl="2">
       <w:start w:val="1"/>
       <w:numFmt w:val="decimal"/>
-      <w:pStyle w:val="berschrift3"/>
+      <w:pStyle w:val="Heading3"/>
       <w:lvlText w:val="%1.%2.%3"/>
       <w:lvlJc w:val="left"/>
       <w:pPr>
@@ -1686,7 +1854,7 @@
     <w:lvl w:ilvl="3">
       <w:start w:val="1"/>
       <w:numFmt w:val="decimal"/>
-      <w:pStyle w:val="berschrift4"/>
+      <w:pStyle w:val="Heading4"/>
       <w:lvlText w:val="%1.%2.%3.%4"/>
       <w:lvlJc w:val="left"/>
       <w:pPr>
@@ -1696,7 +1864,7 @@
     <w:lvl w:ilvl="4">
       <w:start w:val="1"/>
       <w:numFmt w:val="decimal"/>
-      <w:pStyle w:val="berschrift5"/>
+      <w:pStyle w:val="Heading5"/>
       <w:lvlText w:val="%1.%2.%3.%4.%5"/>
       <w:lvlJc w:val="left"/>
       <w:pPr>
@@ -1706,7 +1874,7 @@
     <w:lvl w:ilvl="5">
       <w:start w:val="1"/>
       <w:numFmt w:val="decimal"/>
-      <w:pStyle w:val="berschrift6"/>
+      <w:pStyle w:val="Heading6"/>
       <w:lvlText w:val="%1.%2.%3.%4.%5.%6"/>
       <w:lvlJc w:val="left"/>
       <w:pPr>
@@ -1716,7 +1884,7 @@
     <w:lvl w:ilvl="6">
       <w:start w:val="1"/>
       <w:numFmt w:val="decimal"/>
-      <w:pStyle w:val="berschrift7"/>
+      <w:pStyle w:val="Heading7"/>
       <w:lvlText w:val="%1.%2.%3.%4.%5.%6.%7"/>
       <w:lvlJc w:val="left"/>
       <w:pPr>
@@ -1726,7 +1894,7 @@
     <w:lvl w:ilvl="7">
       <w:start w:val="1"/>
       <w:numFmt w:val="decimal"/>
-      <w:pStyle w:val="berschrift8"/>
+      <w:pStyle w:val="Heading8"/>
       <w:lvlText w:val="%1.%2.%3.%4.%5.%6.%7.%8"/>
       <w:lvlJc w:val="left"/>
       <w:pPr>
@@ -1736,7 +1904,7 @@
     <w:lvl w:ilvl="8">
       <w:start w:val="1"/>
       <w:numFmt w:val="decimal"/>
-      <w:pStyle w:val="berschrift9"/>
+      <w:pStyle w:val="Heading9"/>
       <w:lvlText w:val="%1.%2.%3.%4.%5.%6.%7.%8.%9"/>
       <w:lvlJc w:val="left"/>
       <w:pPr>
@@ -2001,7 +2169,7 @@
     <w:lsdException w:name="Bibliography" w:uiPriority="37"/>
     <w:lsdException w:name="TOC Heading" w:uiPriority="39" w:qFormat="1"/>
   </w:latentStyles>
-  <w:style w:type="paragraph" w:default="1" w:styleId="Standard">
+  <w:style w:type="paragraph" w:default="1" w:styleId="Normal">
     <w:name w:val="Normal"/>
     <w:qFormat/>
     <w:rsid w:val="003C3BB7"/>
@@ -2010,11 +2178,11 @@
       <w:szCs w:val="20"/>
     </w:rPr>
   </w:style>
-  <w:style w:type="paragraph" w:styleId="berschrift1">
+  <w:style w:type="paragraph" w:styleId="Heading1">
     <w:name w:val="heading 1"/>
-    <w:basedOn w:val="Standard"/>
-    <w:next w:val="Standard"/>
-    <w:link w:val="berschrift1Zchn"/>
+    <w:basedOn w:val="Normal"/>
+    <w:next w:val="Normal"/>
+    <w:link w:val="Heading1Char"/>
     <w:uiPriority w:val="9"/>
     <w:qFormat/>
     <w:rsid w:val="00C90DFA"/>
@@ -2036,11 +2204,11 @@
       <w:szCs w:val="22"/>
     </w:rPr>
   </w:style>
-  <w:style w:type="paragraph" w:styleId="berschrift2">
+  <w:style w:type="paragraph" w:styleId="Heading2">
     <w:name w:val="heading 2"/>
-    <w:basedOn w:val="Standard"/>
-    <w:next w:val="Standard"/>
-    <w:link w:val="berschrift2Zchn"/>
+    <w:basedOn w:val="Normal"/>
+    <w:next w:val="Normal"/>
+    <w:link w:val="Heading2Char"/>
     <w:uiPriority w:val="9"/>
     <w:unhideWhenUsed/>
     <w:qFormat/>
@@ -2070,11 +2238,11 @@
       <w:szCs w:val="22"/>
     </w:rPr>
   </w:style>
-  <w:style w:type="paragraph" w:styleId="berschrift3">
+  <w:style w:type="paragraph" w:styleId="Heading3">
     <w:name w:val="heading 3"/>
-    <w:basedOn w:val="Standard"/>
-    <w:next w:val="Standard"/>
-    <w:link w:val="berschrift3Zchn"/>
+    <w:basedOn w:val="Normal"/>
+    <w:next w:val="Normal"/>
+    <w:link w:val="Heading3Char"/>
     <w:uiPriority w:val="9"/>
     <w:unhideWhenUsed/>
     <w:qFormat/>
@@ -2099,11 +2267,11 @@
       <w:szCs w:val="22"/>
     </w:rPr>
   </w:style>
-  <w:style w:type="paragraph" w:styleId="berschrift4">
+  <w:style w:type="paragraph" w:styleId="Heading4">
     <w:name w:val="heading 4"/>
-    <w:basedOn w:val="Standard"/>
-    <w:next w:val="Standard"/>
-    <w:link w:val="berschrift4Zchn"/>
+    <w:basedOn w:val="Normal"/>
+    <w:next w:val="Normal"/>
+    <w:link w:val="Heading4Char"/>
     <w:uiPriority w:val="9"/>
     <w:unhideWhenUsed/>
     <w:qFormat/>
@@ -2128,11 +2296,11 @@
       <w:szCs w:val="22"/>
     </w:rPr>
   </w:style>
-  <w:style w:type="paragraph" w:styleId="berschrift5">
+  <w:style w:type="paragraph" w:styleId="Heading5">
     <w:name w:val="heading 5"/>
-    <w:basedOn w:val="Standard"/>
-    <w:next w:val="Standard"/>
-    <w:link w:val="berschrift5Zchn"/>
+    <w:basedOn w:val="Normal"/>
+    <w:next w:val="Normal"/>
+    <w:link w:val="Heading5Char"/>
     <w:uiPriority w:val="9"/>
     <w:unhideWhenUsed/>
     <w:qFormat/>
@@ -2158,11 +2326,11 @@
       <w:szCs w:val="22"/>
     </w:rPr>
   </w:style>
-  <w:style w:type="paragraph" w:styleId="berschrift6">
+  <w:style w:type="paragraph" w:styleId="Heading6">
     <w:name w:val="heading 6"/>
-    <w:basedOn w:val="Standard"/>
-    <w:next w:val="Standard"/>
-    <w:link w:val="berschrift6Zchn"/>
+    <w:basedOn w:val="Normal"/>
+    <w:next w:val="Normal"/>
+    <w:link w:val="Heading6Char"/>
     <w:uiPriority w:val="9"/>
     <w:unhideWhenUsed/>
     <w:qFormat/>
@@ -2183,11 +2351,11 @@
       <w:szCs w:val="22"/>
     </w:rPr>
   </w:style>
-  <w:style w:type="paragraph" w:styleId="berschrift7">
+  <w:style w:type="paragraph" w:styleId="Heading7">
     <w:name w:val="heading 7"/>
-    <w:basedOn w:val="Standard"/>
-    <w:next w:val="Standard"/>
-    <w:link w:val="berschrift7Zchn"/>
+    <w:basedOn w:val="Normal"/>
+    <w:next w:val="Normal"/>
+    <w:link w:val="Heading7Char"/>
     <w:uiPriority w:val="9"/>
     <w:semiHidden/>
     <w:unhideWhenUsed/>
@@ -2209,11 +2377,11 @@
       <w:szCs w:val="22"/>
     </w:rPr>
   </w:style>
-  <w:style w:type="paragraph" w:styleId="berschrift8">
+  <w:style w:type="paragraph" w:styleId="Heading8">
     <w:name w:val="heading 8"/>
-    <w:basedOn w:val="Standard"/>
-    <w:next w:val="Standard"/>
-    <w:link w:val="berschrift8Zchn"/>
+    <w:basedOn w:val="Normal"/>
+    <w:next w:val="Normal"/>
+    <w:link w:val="Heading8Char"/>
     <w:uiPriority w:val="9"/>
     <w:semiHidden/>
     <w:unhideWhenUsed/>
@@ -2234,11 +2402,11 @@
       <w:szCs w:val="18"/>
     </w:rPr>
   </w:style>
-  <w:style w:type="paragraph" w:styleId="berschrift9">
+  <w:style w:type="paragraph" w:styleId="Heading9">
     <w:name w:val="heading 9"/>
-    <w:basedOn w:val="Standard"/>
-    <w:next w:val="Standard"/>
-    <w:link w:val="berschrift9Zchn"/>
+    <w:basedOn w:val="Normal"/>
+    <w:next w:val="Normal"/>
+    <w:link w:val="Heading9Char"/>
     <w:uiPriority w:val="9"/>
     <w:semiHidden/>
     <w:unhideWhenUsed/>
@@ -2260,13 +2428,13 @@
       <w:szCs w:val="18"/>
     </w:rPr>
   </w:style>
-  <w:style w:type="character" w:default="1" w:styleId="Absatz-Standardschriftart">
+  <w:style w:type="character" w:default="1" w:styleId="DefaultParagraphFont">
     <w:name w:val="Default Paragraph Font"/>
     <w:uiPriority w:val="1"/>
     <w:semiHidden/>
     <w:unhideWhenUsed/>
   </w:style>
-  <w:style w:type="table" w:default="1" w:styleId="NormaleTabelle">
+  <w:style w:type="table" w:default="1" w:styleId="TableNormal">
     <w:name w:val="Normal Table"/>
     <w:uiPriority w:val="99"/>
     <w:semiHidden/>
@@ -2281,16 +2449,16 @@
       </w:tblCellMar>
     </w:tblPr>
   </w:style>
-  <w:style w:type="numbering" w:default="1" w:styleId="KeineListe">
+  <w:style w:type="numbering" w:default="1" w:styleId="NoList">
     <w:name w:val="No List"/>
     <w:uiPriority w:val="99"/>
     <w:semiHidden/>
     <w:unhideWhenUsed/>
   </w:style>
-  <w:style w:type="character" w:customStyle="1" w:styleId="berschrift1Zchn">
-    <w:name w:val="Überschrift 1 Zchn"/>
-    <w:basedOn w:val="Absatz-Standardschriftart"/>
-    <w:link w:val="berschrift1"/>
+  <w:style w:type="character" w:customStyle="1" w:styleId="Heading1Char">
+    <w:name w:val="Heading 1 Char"/>
+    <w:basedOn w:val="DefaultParagraphFont"/>
+    <w:link w:val="Heading1"/>
     <w:uiPriority w:val="9"/>
     <w:rsid w:val="00C90DFA"/>
     <w:rPr>
@@ -2302,10 +2470,10 @@
       <w:shd w:val="clear" w:color="auto" w:fill="FFFFFF" w:themeFill="background1"/>
     </w:rPr>
   </w:style>
-  <w:style w:type="character" w:customStyle="1" w:styleId="berschrift2Zchn">
-    <w:name w:val="Überschrift 2 Zchn"/>
-    <w:basedOn w:val="Absatz-Standardschriftart"/>
-    <w:link w:val="berschrift2"/>
+  <w:style w:type="character" w:customStyle="1" w:styleId="Heading2Char">
+    <w:name w:val="Heading 2 Char"/>
+    <w:basedOn w:val="DefaultParagraphFont"/>
+    <w:link w:val="Heading2"/>
     <w:uiPriority w:val="9"/>
     <w:rsid w:val="00402E1C"/>
     <w:rPr>
@@ -2317,9 +2485,9 @@
       <w:shd w:val="clear" w:color="auto" w:fill="5994CB"/>
     </w:rPr>
   </w:style>
-  <w:style w:type="table" w:styleId="Tabellenraster">
+  <w:style w:type="table" w:styleId="TableGrid">
     <w:name w:val="Table Grid"/>
-    <w:basedOn w:val="NormaleTabelle"/>
+    <w:basedOn w:val="TableNormal"/>
     <w:uiPriority w:val="59"/>
     <w:rsid w:val="00651384"/>
     <w:pPr>
@@ -2343,9 +2511,9 @@
       </w:tblCellMar>
     </w:tblPr>
   </w:style>
-  <w:style w:type="table" w:styleId="HellesRaster-Akzent1">
+  <w:style w:type="table" w:styleId="LightGrid-Accent1">
     <w:name w:val="Light Grid Accent 1"/>
-    <w:basedOn w:val="NormaleTabelle"/>
+    <w:basedOn w:val="TableNormal"/>
     <w:uiPriority w:val="62"/>
     <w:rsid w:val="00CB0412"/>
     <w:pPr>
@@ -2473,9 +2641,9 @@
       </w:tcPr>
     </w:tblStylePr>
   </w:style>
-  <w:style w:type="table" w:styleId="MittlereSchattierung1-Akzent1">
+  <w:style w:type="table" w:styleId="MediumShading1-Accent1">
     <w:name w:val="Medium Shading 1 Accent 1"/>
-    <w:basedOn w:val="NormaleTabelle"/>
+    <w:basedOn w:val="TableNormal"/>
     <w:uiPriority w:val="63"/>
     <w:rsid w:val="004A070C"/>
     <w:pPr>
@@ -2573,9 +2741,9 @@
       </w:tcPr>
     </w:tblStylePr>
   </w:style>
-  <w:style w:type="table" w:styleId="MittlereListe2-Akzent1">
+  <w:style w:type="table" w:styleId="MediumList2-Accent1">
     <w:name w:val="Medium List 2 Accent 1"/>
-    <w:basedOn w:val="NormaleTabelle"/>
+    <w:basedOn w:val="TableNormal"/>
     <w:uiPriority w:val="66"/>
     <w:rsid w:val="00CB0412"/>
     <w:pPr>
@@ -2701,9 +2869,9 @@
       </w:tcPr>
     </w:tblStylePr>
   </w:style>
-  <w:style w:type="table" w:styleId="MittlereListe1-Akzent1">
+  <w:style w:type="table" w:styleId="MediumList1-Accent1">
     <w:name w:val="Medium List 1 Accent 1"/>
-    <w:basedOn w:val="NormaleTabelle"/>
+    <w:basedOn w:val="TableNormal"/>
     <w:uiPriority w:val="65"/>
     <w:rsid w:val="00CB0412"/>
     <w:pPr>
@@ -2785,10 +2953,10 @@
       </w:tcPr>
     </w:tblStylePr>
   </w:style>
-  <w:style w:type="character" w:customStyle="1" w:styleId="berschrift3Zchn">
-    <w:name w:val="Überschrift 3 Zchn"/>
-    <w:basedOn w:val="Absatz-Standardschriftart"/>
-    <w:link w:val="berschrift3"/>
+  <w:style w:type="character" w:customStyle="1" w:styleId="Heading3Char">
+    <w:name w:val="Heading 3 Char"/>
+    <w:basedOn w:val="DefaultParagraphFont"/>
+    <w:link w:val="Heading3"/>
     <w:uiPriority w:val="9"/>
     <w:rsid w:val="00EA2F23"/>
     <w:rPr>
@@ -2798,10 +2966,10 @@
       <w:spacing w:val="15"/>
     </w:rPr>
   </w:style>
-  <w:style w:type="character" w:customStyle="1" w:styleId="berschrift4Zchn">
-    <w:name w:val="Überschrift 4 Zchn"/>
-    <w:basedOn w:val="Absatz-Standardschriftart"/>
-    <w:link w:val="berschrift4"/>
+  <w:style w:type="character" w:customStyle="1" w:styleId="Heading4Char">
+    <w:name w:val="Heading 4 Char"/>
+    <w:basedOn w:val="DefaultParagraphFont"/>
+    <w:link w:val="Heading4"/>
     <w:uiPriority w:val="9"/>
     <w:rsid w:val="006211F6"/>
     <w:rPr>
@@ -2810,10 +2978,10 @@
       <w:spacing w:val="10"/>
     </w:rPr>
   </w:style>
-  <w:style w:type="character" w:customStyle="1" w:styleId="berschrift5Zchn">
-    <w:name w:val="Überschrift 5 Zchn"/>
-    <w:basedOn w:val="Absatz-Standardschriftart"/>
-    <w:link w:val="berschrift5"/>
+  <w:style w:type="character" w:customStyle="1" w:styleId="Heading5Char">
+    <w:name w:val="Heading 5 Char"/>
+    <w:basedOn w:val="DefaultParagraphFont"/>
+    <w:link w:val="Heading5"/>
     <w:uiPriority w:val="9"/>
     <w:rsid w:val="00FB472D"/>
     <w:rPr>
@@ -2823,10 +2991,10 @@
       <w:spacing w:val="10"/>
     </w:rPr>
   </w:style>
-  <w:style w:type="character" w:customStyle="1" w:styleId="berschrift6Zchn">
-    <w:name w:val="Überschrift 6 Zchn"/>
-    <w:basedOn w:val="Absatz-Standardschriftart"/>
-    <w:link w:val="berschrift6"/>
+  <w:style w:type="character" w:customStyle="1" w:styleId="Heading6Char">
+    <w:name w:val="Heading 6 Char"/>
+    <w:basedOn w:val="DefaultParagraphFont"/>
+    <w:link w:val="Heading6"/>
     <w:uiPriority w:val="9"/>
     <w:rsid w:val="006211F6"/>
     <w:rPr>
@@ -2835,10 +3003,10 @@
       <w:spacing w:val="10"/>
     </w:rPr>
   </w:style>
-  <w:style w:type="character" w:customStyle="1" w:styleId="berschrift7Zchn">
-    <w:name w:val="Überschrift 7 Zchn"/>
-    <w:basedOn w:val="Absatz-Standardschriftart"/>
-    <w:link w:val="berschrift7"/>
+  <w:style w:type="character" w:customStyle="1" w:styleId="Heading7Char">
+    <w:name w:val="Heading 7 Char"/>
+    <w:basedOn w:val="DefaultParagraphFont"/>
+    <w:link w:val="Heading7"/>
     <w:uiPriority w:val="9"/>
     <w:semiHidden/>
     <w:rsid w:val="003C3BB7"/>
@@ -2848,10 +3016,10 @@
       <w:spacing w:val="10"/>
     </w:rPr>
   </w:style>
-  <w:style w:type="character" w:customStyle="1" w:styleId="berschrift8Zchn">
-    <w:name w:val="Überschrift 8 Zchn"/>
-    <w:basedOn w:val="Absatz-Standardschriftart"/>
-    <w:link w:val="berschrift8"/>
+  <w:style w:type="character" w:customStyle="1" w:styleId="Heading8Char">
+    <w:name w:val="Heading 8 Char"/>
+    <w:basedOn w:val="DefaultParagraphFont"/>
+    <w:link w:val="Heading8"/>
     <w:uiPriority w:val="9"/>
     <w:semiHidden/>
     <w:rsid w:val="003C3BB7"/>
@@ -2862,10 +3030,10 @@
       <w:szCs w:val="18"/>
     </w:rPr>
   </w:style>
-  <w:style w:type="character" w:customStyle="1" w:styleId="berschrift9Zchn">
-    <w:name w:val="Überschrift 9 Zchn"/>
-    <w:basedOn w:val="Absatz-Standardschriftart"/>
-    <w:link w:val="berschrift9"/>
+  <w:style w:type="character" w:customStyle="1" w:styleId="Heading9Char">
+    <w:name w:val="Heading 9 Char"/>
+    <w:basedOn w:val="DefaultParagraphFont"/>
+    <w:link w:val="Heading9"/>
     <w:uiPriority w:val="9"/>
     <w:semiHidden/>
     <w:rsid w:val="003C3BB7"/>
@@ -2877,10 +3045,10 @@
       <w:szCs w:val="18"/>
     </w:rPr>
   </w:style>
-  <w:style w:type="paragraph" w:styleId="Beschriftung">
+  <w:style w:type="paragraph" w:styleId="Caption">
     <w:name w:val="caption"/>
-    <w:basedOn w:val="Standard"/>
-    <w:next w:val="Standard"/>
+    <w:basedOn w:val="Normal"/>
+    <w:next w:val="Normal"/>
     <w:uiPriority w:val="35"/>
     <w:semiHidden/>
     <w:unhideWhenUsed/>
@@ -2894,11 +3062,11 @@
       <w:szCs w:val="16"/>
     </w:rPr>
   </w:style>
-  <w:style w:type="paragraph" w:styleId="Titel">
+  <w:style w:type="paragraph" w:styleId="Title">
     <w:name w:val="Title"/>
-    <w:basedOn w:val="Standard"/>
-    <w:next w:val="Standard"/>
-    <w:link w:val="TitelZchn"/>
+    <w:basedOn w:val="Normal"/>
+    <w:next w:val="Normal"/>
+    <w:link w:val="TitleChar"/>
     <w:uiPriority w:val="10"/>
     <w:qFormat/>
     <w:rsid w:val="005E2896"/>
@@ -2914,10 +3082,10 @@
       <w:szCs w:val="52"/>
     </w:rPr>
   </w:style>
-  <w:style w:type="character" w:customStyle="1" w:styleId="TitelZchn">
-    <w:name w:val="Titel Zchn"/>
-    <w:basedOn w:val="Absatz-Standardschriftart"/>
-    <w:link w:val="Titel"/>
+  <w:style w:type="character" w:customStyle="1" w:styleId="TitleChar">
+    <w:name w:val="Title Char"/>
+    <w:basedOn w:val="DefaultParagraphFont"/>
+    <w:link w:val="Title"/>
     <w:uiPriority w:val="10"/>
     <w:rsid w:val="005E2896"/>
     <w:rPr>
@@ -2929,11 +3097,11 @@
       <w:szCs w:val="52"/>
     </w:rPr>
   </w:style>
-  <w:style w:type="paragraph" w:styleId="Untertitel">
+  <w:style w:type="paragraph" w:styleId="Subtitle">
     <w:name w:val="Subtitle"/>
-    <w:basedOn w:val="Standard"/>
-    <w:next w:val="Standard"/>
-    <w:link w:val="UntertitelZchn"/>
+    <w:basedOn w:val="Normal"/>
+    <w:next w:val="Normal"/>
+    <w:link w:val="SubtitleChar"/>
     <w:uiPriority w:val="11"/>
     <w:qFormat/>
     <w:rsid w:val="003C3BB7"/>
@@ -2948,10 +3116,10 @@
       <w:szCs w:val="24"/>
     </w:rPr>
   </w:style>
-  <w:style w:type="character" w:customStyle="1" w:styleId="UntertitelZchn">
-    <w:name w:val="Untertitel Zchn"/>
-    <w:basedOn w:val="Absatz-Standardschriftart"/>
-    <w:link w:val="Untertitel"/>
+  <w:style w:type="character" w:customStyle="1" w:styleId="SubtitleChar">
+    <w:name w:val="Subtitle Char"/>
+    <w:basedOn w:val="DefaultParagraphFont"/>
+    <w:link w:val="Subtitle"/>
     <w:uiPriority w:val="11"/>
     <w:rsid w:val="003C3BB7"/>
     <w:rPr>
@@ -2962,7 +3130,7 @@
       <w:szCs w:val="24"/>
     </w:rPr>
   </w:style>
-  <w:style w:type="character" w:styleId="Fett">
+  <w:style w:type="character" w:styleId="Strong">
     <w:name w:val="Strong"/>
     <w:uiPriority w:val="22"/>
     <w:qFormat/>
@@ -2972,7 +3140,7 @@
       <w:bCs/>
     </w:rPr>
   </w:style>
-  <w:style w:type="character" w:styleId="Hervorhebung">
+  <w:style w:type="character" w:styleId="Emphasis">
     <w:name w:val="Emphasis"/>
     <w:uiPriority w:val="20"/>
     <w:qFormat/>
@@ -2983,10 +3151,10 @@
       <w:spacing w:val="5"/>
     </w:rPr>
   </w:style>
-  <w:style w:type="paragraph" w:styleId="KeinLeerraum">
+  <w:style w:type="paragraph" w:styleId="NoSpacing">
     <w:name w:val="No Spacing"/>
-    <w:basedOn w:val="Standard"/>
-    <w:link w:val="KeinLeerraumZchn"/>
+    <w:basedOn w:val="Normal"/>
+    <w:link w:val="NoSpacingChar"/>
     <w:uiPriority w:val="1"/>
     <w:qFormat/>
     <w:rsid w:val="003C3BB7"/>
@@ -2994,10 +3162,10 @@
       <w:spacing w:after="0"/>
     </w:pPr>
   </w:style>
-  <w:style w:type="character" w:customStyle="1" w:styleId="KeinLeerraumZchn">
-    <w:name w:val="Kein Leerraum Zchn"/>
-    <w:basedOn w:val="Absatz-Standardschriftart"/>
-    <w:link w:val="KeinLeerraum"/>
+  <w:style w:type="character" w:customStyle="1" w:styleId="NoSpacingChar">
+    <w:name w:val="No Spacing Char"/>
+    <w:basedOn w:val="DefaultParagraphFont"/>
+    <w:link w:val="NoSpacing"/>
     <w:uiPriority w:val="1"/>
     <w:rsid w:val="003C3BB7"/>
     <w:rPr>
@@ -3005,9 +3173,9 @@
       <w:szCs w:val="20"/>
     </w:rPr>
   </w:style>
-  <w:style w:type="paragraph" w:styleId="Listenabsatz">
+  <w:style w:type="paragraph" w:styleId="ListParagraph">
     <w:name w:val="List Paragraph"/>
-    <w:basedOn w:val="Standard"/>
+    <w:basedOn w:val="Normal"/>
     <w:uiPriority w:val="34"/>
     <w:qFormat/>
     <w:rsid w:val="003C3BB7"/>
@@ -3016,11 +3184,11 @@
       <w:contextualSpacing/>
     </w:pPr>
   </w:style>
-  <w:style w:type="paragraph" w:styleId="Zitat">
+  <w:style w:type="paragraph" w:styleId="Quote">
     <w:name w:val="Quote"/>
-    <w:basedOn w:val="Standard"/>
-    <w:next w:val="Standard"/>
-    <w:link w:val="ZitatZchn"/>
+    <w:basedOn w:val="Normal"/>
+    <w:next w:val="Normal"/>
+    <w:link w:val="QuoteChar"/>
     <w:uiPriority w:val="29"/>
     <w:qFormat/>
     <w:rsid w:val="003C3BB7"/>
@@ -3029,10 +3197,10 @@
       <w:iCs/>
     </w:rPr>
   </w:style>
-  <w:style w:type="character" w:customStyle="1" w:styleId="ZitatZchn">
-    <w:name w:val="Zitat Zchn"/>
-    <w:basedOn w:val="Absatz-Standardschriftart"/>
-    <w:link w:val="Zitat"/>
+  <w:style w:type="character" w:customStyle="1" w:styleId="QuoteChar">
+    <w:name w:val="Quote Char"/>
+    <w:basedOn w:val="DefaultParagraphFont"/>
+    <w:link w:val="Quote"/>
     <w:uiPriority w:val="29"/>
     <w:rsid w:val="003C3BB7"/>
     <w:rPr>
@@ -3042,11 +3210,11 @@
       <w:szCs w:val="20"/>
     </w:rPr>
   </w:style>
-  <w:style w:type="paragraph" w:styleId="IntensivesZitat">
+  <w:style w:type="paragraph" w:styleId="IntenseQuote">
     <w:name w:val="Intense Quote"/>
-    <w:basedOn w:val="Standard"/>
-    <w:next w:val="Standard"/>
-    <w:link w:val="IntensivesZitatZchn"/>
+    <w:basedOn w:val="Normal"/>
+    <w:next w:val="Normal"/>
+    <w:link w:val="IntenseQuoteChar"/>
     <w:uiPriority w:val="30"/>
     <w:qFormat/>
     <w:rsid w:val="003C3BB7"/>
@@ -3065,10 +3233,10 @@
       <w:color w:val="4F81BD" w:themeColor="accent1"/>
     </w:rPr>
   </w:style>
-  <w:style w:type="character" w:customStyle="1" w:styleId="IntensivesZitatZchn">
-    <w:name w:val="Intensives Zitat Zchn"/>
-    <w:basedOn w:val="Absatz-Standardschriftart"/>
-    <w:link w:val="IntensivesZitat"/>
+  <w:style w:type="character" w:customStyle="1" w:styleId="IntenseQuoteChar">
+    <w:name w:val="Intense Quote Char"/>
+    <w:basedOn w:val="DefaultParagraphFont"/>
+    <w:link w:val="IntenseQuote"/>
     <w:uiPriority w:val="30"/>
     <w:rsid w:val="003C3BB7"/>
     <w:rPr>
@@ -3079,7 +3247,7 @@
       <w:szCs w:val="20"/>
     </w:rPr>
   </w:style>
-  <w:style w:type="character" w:styleId="SchwacheHervorhebung">
+  <w:style w:type="character" w:styleId="SubtleEmphasis">
     <w:name w:val="Subtle Emphasis"/>
     <w:uiPriority w:val="19"/>
     <w:qFormat/>
@@ -3090,7 +3258,7 @@
       <w:color w:val="243F60" w:themeColor="accent1" w:themeShade="7F"/>
     </w:rPr>
   </w:style>
-  <w:style w:type="character" w:styleId="IntensiveHervorhebung">
+  <w:style w:type="character" w:styleId="IntenseEmphasis">
     <w:name w:val="Intense Emphasis"/>
     <w:uiPriority w:val="21"/>
     <w:qFormat/>
@@ -3103,7 +3271,7 @@
       <w:spacing w:val="10"/>
     </w:rPr>
   </w:style>
-  <w:style w:type="character" w:styleId="SchwacherVerweis">
+  <w:style w:type="character" w:styleId="SubtleReference">
     <w:name w:val="Subtle Reference"/>
     <w:uiPriority w:val="31"/>
     <w:qFormat/>
@@ -3114,7 +3282,7 @@
       <w:color w:val="4F81BD" w:themeColor="accent1"/>
     </w:rPr>
   </w:style>
-  <w:style w:type="character" w:styleId="IntensiverVerweis">
+  <w:style w:type="character" w:styleId="IntenseReference">
     <w:name w:val="Intense Reference"/>
     <w:uiPriority w:val="32"/>
     <w:qFormat/>
@@ -3128,7 +3296,7 @@
       <w:color w:val="4F81BD" w:themeColor="accent1"/>
     </w:rPr>
   </w:style>
-  <w:style w:type="character" w:styleId="Buchtitel">
+  <w:style w:type="character" w:styleId="BookTitle">
     <w:name w:val="Book Title"/>
     <w:uiPriority w:val="33"/>
     <w:qFormat/>
@@ -3141,10 +3309,10 @@
       <w:spacing w:val="9"/>
     </w:rPr>
   </w:style>
-  <w:style w:type="paragraph" w:styleId="Inhaltsverzeichnisberschrift">
+  <w:style w:type="paragraph" w:styleId="TOCHeading">
     <w:name w:val="TOC Heading"/>
-    <w:basedOn w:val="berschrift1"/>
-    <w:next w:val="Standard"/>
+    <w:basedOn w:val="Heading1"/>
+    <w:next w:val="Normal"/>
     <w:uiPriority w:val="39"/>
     <w:unhideWhenUsed/>
     <w:qFormat/>
@@ -3156,10 +3324,10 @@
       <w:lang w:bidi="en-US"/>
     </w:rPr>
   </w:style>
-  <w:style w:type="paragraph" w:styleId="Verzeichnis1">
+  <w:style w:type="paragraph" w:styleId="TOC1">
     <w:name w:val="toc 1"/>
-    <w:basedOn w:val="Standard"/>
-    <w:next w:val="Standard"/>
+    <w:basedOn w:val="Normal"/>
+    <w:next w:val="Normal"/>
     <w:autoRedefine/>
     <w:uiPriority w:val="39"/>
     <w:unhideWhenUsed/>
@@ -3172,10 +3340,10 @@
       <w:b/>
     </w:rPr>
   </w:style>
-  <w:style w:type="paragraph" w:styleId="Verzeichnis2">
+  <w:style w:type="paragraph" w:styleId="TOC2">
     <w:name w:val="toc 2"/>
-    <w:basedOn w:val="Standard"/>
-    <w:next w:val="Standard"/>
+    <w:basedOn w:val="Normal"/>
+    <w:next w:val="Normal"/>
     <w:autoRedefine/>
     <w:uiPriority w:val="39"/>
     <w:unhideWhenUsed/>
@@ -3188,7 +3356,7 @@
   </w:style>
   <w:style w:type="character" w:styleId="Hyperlink">
     <w:name w:val="Hyperlink"/>
-    <w:basedOn w:val="Absatz-Standardschriftart"/>
+    <w:basedOn w:val="DefaultParagraphFont"/>
     <w:uiPriority w:val="99"/>
     <w:unhideWhenUsed/>
     <w:rsid w:val="006F2255"/>
@@ -3197,10 +3365,10 @@
       <w:u w:val="single"/>
     </w:rPr>
   </w:style>
-  <w:style w:type="paragraph" w:styleId="Sprechblasentext">
+  <w:style w:type="paragraph" w:styleId="BalloonText">
     <w:name w:val="Balloon Text"/>
-    <w:basedOn w:val="Standard"/>
-    <w:link w:val="SprechblasentextZchn"/>
+    <w:basedOn w:val="Normal"/>
+    <w:link w:val="BalloonTextChar"/>
     <w:uiPriority w:val="99"/>
     <w:semiHidden/>
     <w:unhideWhenUsed/>
@@ -3214,10 +3382,10 @@
       <w:szCs w:val="16"/>
     </w:rPr>
   </w:style>
-  <w:style w:type="character" w:customStyle="1" w:styleId="SprechblasentextZchn">
-    <w:name w:val="Sprechblasentext Zchn"/>
-    <w:basedOn w:val="Absatz-Standardschriftart"/>
-    <w:link w:val="Sprechblasentext"/>
+  <w:style w:type="character" w:customStyle="1" w:styleId="BalloonTextChar">
+    <w:name w:val="Balloon Text Char"/>
+    <w:basedOn w:val="DefaultParagraphFont"/>
+    <w:link w:val="BalloonText"/>
     <w:uiPriority w:val="99"/>
     <w:semiHidden/>
     <w:rsid w:val="006F2255"/>
@@ -3227,10 +3395,10 @@
       <w:szCs w:val="16"/>
     </w:rPr>
   </w:style>
-  <w:style w:type="paragraph" w:styleId="Verzeichnis3">
+  <w:style w:type="paragraph" w:styleId="TOC3">
     <w:name w:val="toc 3"/>
-    <w:basedOn w:val="Standard"/>
-    <w:next w:val="Standard"/>
+    <w:basedOn w:val="Normal"/>
+    <w:next w:val="Normal"/>
     <w:autoRedefine/>
     <w:uiPriority w:val="39"/>
     <w:unhideWhenUsed/>
@@ -3245,10 +3413,10 @@
       <w:lang w:eastAsia="de-CH"/>
     </w:rPr>
   </w:style>
-  <w:style w:type="paragraph" w:styleId="Kopfzeile">
+  <w:style w:type="paragraph" w:styleId="Header">
     <w:name w:val="header"/>
-    <w:basedOn w:val="Standard"/>
-    <w:link w:val="KopfzeileZchn"/>
+    <w:basedOn w:val="Normal"/>
+    <w:link w:val="HeaderChar"/>
     <w:uiPriority w:val="99"/>
     <w:unhideWhenUsed/>
     <w:rsid w:val="008F2373"/>
@@ -3260,10 +3428,10 @@
       <w:spacing w:after="0"/>
     </w:pPr>
   </w:style>
-  <w:style w:type="character" w:customStyle="1" w:styleId="KopfzeileZchn">
-    <w:name w:val="Kopfzeile Zchn"/>
-    <w:basedOn w:val="Absatz-Standardschriftart"/>
-    <w:link w:val="Kopfzeile"/>
+  <w:style w:type="character" w:customStyle="1" w:styleId="HeaderChar">
+    <w:name w:val="Header Char"/>
+    <w:basedOn w:val="DefaultParagraphFont"/>
+    <w:link w:val="Header"/>
     <w:uiPriority w:val="99"/>
     <w:rsid w:val="008F2373"/>
     <w:rPr>
@@ -3271,10 +3439,10 @@
       <w:szCs w:val="20"/>
     </w:rPr>
   </w:style>
-  <w:style w:type="paragraph" w:styleId="Fuzeile">
+  <w:style w:type="paragraph" w:styleId="Footer">
     <w:name w:val="footer"/>
-    <w:basedOn w:val="Standard"/>
-    <w:link w:val="FuzeileZchn"/>
+    <w:basedOn w:val="Normal"/>
+    <w:link w:val="FooterChar"/>
     <w:uiPriority w:val="99"/>
     <w:unhideWhenUsed/>
     <w:rsid w:val="008F2373"/>
@@ -3286,10 +3454,10 @@
       <w:spacing w:after="0"/>
     </w:pPr>
   </w:style>
-  <w:style w:type="character" w:customStyle="1" w:styleId="FuzeileZchn">
-    <w:name w:val="Fußzeile Zchn"/>
-    <w:basedOn w:val="Absatz-Standardschriftart"/>
-    <w:link w:val="Fuzeile"/>
+  <w:style w:type="character" w:customStyle="1" w:styleId="FooterChar">
+    <w:name w:val="Footer Char"/>
+    <w:basedOn w:val="DefaultParagraphFont"/>
+    <w:link w:val="Footer"/>
     <w:uiPriority w:val="99"/>
     <w:rsid w:val="008F2373"/>
     <w:rPr>
@@ -3456,7 +3624,7 @@
     <w:lsdException w:name="Bibliography" w:uiPriority="37"/>
     <w:lsdException w:name="TOC Heading" w:uiPriority="39" w:qFormat="1"/>
   </w:latentStyles>
-  <w:style w:type="paragraph" w:default="1" w:styleId="Standard">
+  <w:style w:type="paragraph" w:default="1" w:styleId="Normal">
     <w:name w:val="Normal"/>
     <w:qFormat/>
     <w:rsid w:val="003C3BB7"/>
@@ -3465,11 +3633,11 @@
       <w:szCs w:val="20"/>
     </w:rPr>
   </w:style>
-  <w:style w:type="paragraph" w:styleId="berschrift1">
+  <w:style w:type="paragraph" w:styleId="Heading1">
     <w:name w:val="heading 1"/>
-    <w:basedOn w:val="Standard"/>
-    <w:next w:val="Standard"/>
-    <w:link w:val="berschrift1Zchn"/>
+    <w:basedOn w:val="Normal"/>
+    <w:next w:val="Normal"/>
+    <w:link w:val="Heading1Char"/>
     <w:uiPriority w:val="9"/>
     <w:qFormat/>
     <w:rsid w:val="00C90DFA"/>
@@ -3491,11 +3659,11 @@
       <w:szCs w:val="22"/>
     </w:rPr>
   </w:style>
-  <w:style w:type="paragraph" w:styleId="berschrift2">
+  <w:style w:type="paragraph" w:styleId="Heading2">
     <w:name w:val="heading 2"/>
-    <w:basedOn w:val="Standard"/>
-    <w:next w:val="Standard"/>
-    <w:link w:val="berschrift2Zchn"/>
+    <w:basedOn w:val="Normal"/>
+    <w:next w:val="Normal"/>
+    <w:link w:val="Heading2Char"/>
     <w:uiPriority w:val="9"/>
     <w:unhideWhenUsed/>
     <w:qFormat/>
@@ -3525,11 +3693,11 @@
       <w:szCs w:val="22"/>
     </w:rPr>
   </w:style>
-  <w:style w:type="paragraph" w:styleId="berschrift3">
+  <w:style w:type="paragraph" w:styleId="Heading3">
     <w:name w:val="heading 3"/>
-    <w:basedOn w:val="Standard"/>
-    <w:next w:val="Standard"/>
-    <w:link w:val="berschrift3Zchn"/>
+    <w:basedOn w:val="Normal"/>
+    <w:next w:val="Normal"/>
+    <w:link w:val="Heading3Char"/>
     <w:uiPriority w:val="9"/>
     <w:unhideWhenUsed/>
     <w:qFormat/>
@@ -3554,11 +3722,11 @@
       <w:szCs w:val="22"/>
     </w:rPr>
   </w:style>
-  <w:style w:type="paragraph" w:styleId="berschrift4">
+  <w:style w:type="paragraph" w:styleId="Heading4">
     <w:name w:val="heading 4"/>
-    <w:basedOn w:val="Standard"/>
-    <w:next w:val="Standard"/>
-    <w:link w:val="berschrift4Zchn"/>
+    <w:basedOn w:val="Normal"/>
+    <w:next w:val="Normal"/>
+    <w:link w:val="Heading4Char"/>
     <w:uiPriority w:val="9"/>
     <w:unhideWhenUsed/>
     <w:qFormat/>
@@ -3583,11 +3751,11 @@
       <w:szCs w:val="22"/>
     </w:rPr>
   </w:style>
-  <w:style w:type="paragraph" w:styleId="berschrift5">
+  <w:style w:type="paragraph" w:styleId="Heading5">
     <w:name w:val="heading 5"/>
-    <w:basedOn w:val="Standard"/>
-    <w:next w:val="Standard"/>
-    <w:link w:val="berschrift5Zchn"/>
+    <w:basedOn w:val="Normal"/>
+    <w:next w:val="Normal"/>
+    <w:link w:val="Heading5Char"/>
     <w:uiPriority w:val="9"/>
     <w:unhideWhenUsed/>
     <w:qFormat/>
@@ -3613,11 +3781,11 @@
       <w:szCs w:val="22"/>
     </w:rPr>
   </w:style>
-  <w:style w:type="paragraph" w:styleId="berschrift6">
+  <w:style w:type="paragraph" w:styleId="Heading6">
     <w:name w:val="heading 6"/>
-    <w:basedOn w:val="Standard"/>
-    <w:next w:val="Standard"/>
-    <w:link w:val="berschrift6Zchn"/>
+    <w:basedOn w:val="Normal"/>
+    <w:next w:val="Normal"/>
+    <w:link w:val="Heading6Char"/>
     <w:uiPriority w:val="9"/>
     <w:unhideWhenUsed/>
     <w:qFormat/>
@@ -3638,11 +3806,11 @@
       <w:szCs w:val="22"/>
     </w:rPr>
   </w:style>
-  <w:style w:type="paragraph" w:styleId="berschrift7">
+  <w:style w:type="paragraph" w:styleId="Heading7">
     <w:name w:val="heading 7"/>
-    <w:basedOn w:val="Standard"/>
-    <w:next w:val="Standard"/>
-    <w:link w:val="berschrift7Zchn"/>
+    <w:basedOn w:val="Normal"/>
+    <w:next w:val="Normal"/>
+    <w:link w:val="Heading7Char"/>
     <w:uiPriority w:val="9"/>
     <w:semiHidden/>
     <w:unhideWhenUsed/>
@@ -3664,11 +3832,11 @@
       <w:szCs w:val="22"/>
     </w:rPr>
   </w:style>
-  <w:style w:type="paragraph" w:styleId="berschrift8">
+  <w:style w:type="paragraph" w:styleId="Heading8">
     <w:name w:val="heading 8"/>
-    <w:basedOn w:val="Standard"/>
-    <w:next w:val="Standard"/>
-    <w:link w:val="berschrift8Zchn"/>
+    <w:basedOn w:val="Normal"/>
+    <w:next w:val="Normal"/>
+    <w:link w:val="Heading8Char"/>
     <w:uiPriority w:val="9"/>
     <w:semiHidden/>
     <w:unhideWhenUsed/>
@@ -3689,11 +3857,11 @@
       <w:szCs w:val="18"/>
     </w:rPr>
   </w:style>
-  <w:style w:type="paragraph" w:styleId="berschrift9">
+  <w:style w:type="paragraph" w:styleId="Heading9">
     <w:name w:val="heading 9"/>
-    <w:basedOn w:val="Standard"/>
-    <w:next w:val="Standard"/>
-    <w:link w:val="berschrift9Zchn"/>
+    <w:basedOn w:val="Normal"/>
+    <w:next w:val="Normal"/>
+    <w:link w:val="Heading9Char"/>
     <w:uiPriority w:val="9"/>
     <w:semiHidden/>
     <w:unhideWhenUsed/>
@@ -3715,13 +3883,13 @@
       <w:szCs w:val="18"/>
     </w:rPr>
   </w:style>
-  <w:style w:type="character" w:default="1" w:styleId="Absatz-Standardschriftart">
+  <w:style w:type="character" w:default="1" w:styleId="DefaultParagraphFont">
     <w:name w:val="Default Paragraph Font"/>
     <w:uiPriority w:val="1"/>
     <w:semiHidden/>
     <w:unhideWhenUsed/>
   </w:style>
-  <w:style w:type="table" w:default="1" w:styleId="NormaleTabelle">
+  <w:style w:type="table" w:default="1" w:styleId="TableNormal">
     <w:name w:val="Normal Table"/>
     <w:uiPriority w:val="99"/>
     <w:semiHidden/>
@@ -3736,16 +3904,16 @@
       </w:tblCellMar>
     </w:tblPr>
   </w:style>
-  <w:style w:type="numbering" w:default="1" w:styleId="KeineListe">
+  <w:style w:type="numbering" w:default="1" w:styleId="NoList">
     <w:name w:val="No List"/>
     <w:uiPriority w:val="99"/>
     <w:semiHidden/>
     <w:unhideWhenUsed/>
   </w:style>
-  <w:style w:type="character" w:customStyle="1" w:styleId="berschrift1Zchn">
-    <w:name w:val="Überschrift 1 Zchn"/>
-    <w:basedOn w:val="Absatz-Standardschriftart"/>
-    <w:link w:val="berschrift1"/>
+  <w:style w:type="character" w:customStyle="1" w:styleId="Heading1Char">
+    <w:name w:val="Heading 1 Char"/>
+    <w:basedOn w:val="DefaultParagraphFont"/>
+    <w:link w:val="Heading1"/>
     <w:uiPriority w:val="9"/>
     <w:rsid w:val="00C90DFA"/>
     <w:rPr>
@@ -3757,10 +3925,10 @@
       <w:shd w:val="clear" w:color="auto" w:fill="FFFFFF" w:themeFill="background1"/>
     </w:rPr>
   </w:style>
-  <w:style w:type="character" w:customStyle="1" w:styleId="berschrift2Zchn">
-    <w:name w:val="Überschrift 2 Zchn"/>
-    <w:basedOn w:val="Absatz-Standardschriftart"/>
-    <w:link w:val="berschrift2"/>
+  <w:style w:type="character" w:customStyle="1" w:styleId="Heading2Char">
+    <w:name w:val="Heading 2 Char"/>
+    <w:basedOn w:val="DefaultParagraphFont"/>
+    <w:link w:val="Heading2"/>
     <w:uiPriority w:val="9"/>
     <w:rsid w:val="00402E1C"/>
     <w:rPr>
@@ -3772,9 +3940,9 @@
       <w:shd w:val="clear" w:color="auto" w:fill="5994CB"/>
     </w:rPr>
   </w:style>
-  <w:style w:type="table" w:styleId="Tabellenraster">
+  <w:style w:type="table" w:styleId="TableGrid">
     <w:name w:val="Table Grid"/>
-    <w:basedOn w:val="NormaleTabelle"/>
+    <w:basedOn w:val="TableNormal"/>
     <w:uiPriority w:val="59"/>
     <w:rsid w:val="00651384"/>
     <w:pPr>
@@ -3798,9 +3966,9 @@
       </w:tblCellMar>
     </w:tblPr>
   </w:style>
-  <w:style w:type="table" w:styleId="HellesRaster-Akzent1">
+  <w:style w:type="table" w:styleId="LightGrid-Accent1">
     <w:name w:val="Light Grid Accent 1"/>
-    <w:basedOn w:val="NormaleTabelle"/>
+    <w:basedOn w:val="TableNormal"/>
     <w:uiPriority w:val="62"/>
     <w:rsid w:val="00CB0412"/>
     <w:pPr>
@@ -3928,9 +4096,9 @@
       </w:tcPr>
     </w:tblStylePr>
   </w:style>
-  <w:style w:type="table" w:styleId="MittlereSchattierung1-Akzent1">
+  <w:style w:type="table" w:styleId="MediumShading1-Accent1">
     <w:name w:val="Medium Shading 1 Accent 1"/>
-    <w:basedOn w:val="NormaleTabelle"/>
+    <w:basedOn w:val="TableNormal"/>
     <w:uiPriority w:val="63"/>
     <w:rsid w:val="004A070C"/>
     <w:pPr>
@@ -4028,9 +4196,9 @@
       </w:tcPr>
     </w:tblStylePr>
   </w:style>
-  <w:style w:type="table" w:styleId="MittlereListe2-Akzent1">
+  <w:style w:type="table" w:styleId="MediumList2-Accent1">
     <w:name w:val="Medium List 2 Accent 1"/>
-    <w:basedOn w:val="NormaleTabelle"/>
+    <w:basedOn w:val="TableNormal"/>
     <w:uiPriority w:val="66"/>
     <w:rsid w:val="00CB0412"/>
     <w:pPr>
@@ -4156,9 +4324,9 @@
       </w:tcPr>
     </w:tblStylePr>
   </w:style>
-  <w:style w:type="table" w:styleId="MittlereListe1-Akzent1">
+  <w:style w:type="table" w:styleId="MediumList1-Accent1">
     <w:name w:val="Medium List 1 Accent 1"/>
-    <w:basedOn w:val="NormaleTabelle"/>
+    <w:basedOn w:val="TableNormal"/>
     <w:uiPriority w:val="65"/>
     <w:rsid w:val="00CB0412"/>
     <w:pPr>
@@ -4240,10 +4408,10 @@
       </w:tcPr>
     </w:tblStylePr>
   </w:style>
-  <w:style w:type="character" w:customStyle="1" w:styleId="berschrift3Zchn">
-    <w:name w:val="Überschrift 3 Zchn"/>
-    <w:basedOn w:val="Absatz-Standardschriftart"/>
-    <w:link w:val="berschrift3"/>
+  <w:style w:type="character" w:customStyle="1" w:styleId="Heading3Char">
+    <w:name w:val="Heading 3 Char"/>
+    <w:basedOn w:val="DefaultParagraphFont"/>
+    <w:link w:val="Heading3"/>
     <w:uiPriority w:val="9"/>
     <w:rsid w:val="00EA2F23"/>
     <w:rPr>
@@ -4253,10 +4421,10 @@
       <w:spacing w:val="15"/>
     </w:rPr>
   </w:style>
-  <w:style w:type="character" w:customStyle="1" w:styleId="berschrift4Zchn">
-    <w:name w:val="Überschrift 4 Zchn"/>
-    <w:basedOn w:val="Absatz-Standardschriftart"/>
-    <w:link w:val="berschrift4"/>
+  <w:style w:type="character" w:customStyle="1" w:styleId="Heading4Char">
+    <w:name w:val="Heading 4 Char"/>
+    <w:basedOn w:val="DefaultParagraphFont"/>
+    <w:link w:val="Heading4"/>
     <w:uiPriority w:val="9"/>
     <w:rsid w:val="006211F6"/>
     <w:rPr>
@@ -4265,10 +4433,10 @@
       <w:spacing w:val="10"/>
     </w:rPr>
   </w:style>
-  <w:style w:type="character" w:customStyle="1" w:styleId="berschrift5Zchn">
-    <w:name w:val="Überschrift 5 Zchn"/>
-    <w:basedOn w:val="Absatz-Standardschriftart"/>
-    <w:link w:val="berschrift5"/>
+  <w:style w:type="character" w:customStyle="1" w:styleId="Heading5Char">
+    <w:name w:val="Heading 5 Char"/>
+    <w:basedOn w:val="DefaultParagraphFont"/>
+    <w:link w:val="Heading5"/>
     <w:uiPriority w:val="9"/>
     <w:rsid w:val="00FB472D"/>
     <w:rPr>
@@ -4278,10 +4446,10 @@
       <w:spacing w:val="10"/>
     </w:rPr>
   </w:style>
-  <w:style w:type="character" w:customStyle="1" w:styleId="berschrift6Zchn">
-    <w:name w:val="Überschrift 6 Zchn"/>
-    <w:basedOn w:val="Absatz-Standardschriftart"/>
-    <w:link w:val="berschrift6"/>
+  <w:style w:type="character" w:customStyle="1" w:styleId="Heading6Char">
+    <w:name w:val="Heading 6 Char"/>
+    <w:basedOn w:val="DefaultParagraphFont"/>
+    <w:link w:val="Heading6"/>
     <w:uiPriority w:val="9"/>
     <w:rsid w:val="006211F6"/>
     <w:rPr>
@@ -4290,10 +4458,10 @@
       <w:spacing w:val="10"/>
     </w:rPr>
   </w:style>
-  <w:style w:type="character" w:customStyle="1" w:styleId="berschrift7Zchn">
-    <w:name w:val="Überschrift 7 Zchn"/>
-    <w:basedOn w:val="Absatz-Standardschriftart"/>
-    <w:link w:val="berschrift7"/>
+  <w:style w:type="character" w:customStyle="1" w:styleId="Heading7Char">
+    <w:name w:val="Heading 7 Char"/>
+    <w:basedOn w:val="DefaultParagraphFont"/>
+    <w:link w:val="Heading7"/>
     <w:uiPriority w:val="9"/>
     <w:semiHidden/>
     <w:rsid w:val="003C3BB7"/>
@@ -4303,10 +4471,10 @@
       <w:spacing w:val="10"/>
     </w:rPr>
   </w:style>
-  <w:style w:type="character" w:customStyle="1" w:styleId="berschrift8Zchn">
-    <w:name w:val="Überschrift 8 Zchn"/>
-    <w:basedOn w:val="Absatz-Standardschriftart"/>
-    <w:link w:val="berschrift8"/>
+  <w:style w:type="character" w:customStyle="1" w:styleId="Heading8Char">
+    <w:name w:val="Heading 8 Char"/>
+    <w:basedOn w:val="DefaultParagraphFont"/>
+    <w:link w:val="Heading8"/>
     <w:uiPriority w:val="9"/>
     <w:semiHidden/>
     <w:rsid w:val="003C3BB7"/>
@@ -4317,10 +4485,10 @@
       <w:szCs w:val="18"/>
     </w:rPr>
   </w:style>
-  <w:style w:type="character" w:customStyle="1" w:styleId="berschrift9Zchn">
-    <w:name w:val="Überschrift 9 Zchn"/>
-    <w:basedOn w:val="Absatz-Standardschriftart"/>
-    <w:link w:val="berschrift9"/>
+  <w:style w:type="character" w:customStyle="1" w:styleId="Heading9Char">
+    <w:name w:val="Heading 9 Char"/>
+    <w:basedOn w:val="DefaultParagraphFont"/>
+    <w:link w:val="Heading9"/>
     <w:uiPriority w:val="9"/>
     <w:semiHidden/>
     <w:rsid w:val="003C3BB7"/>
@@ -4332,10 +4500,10 @@
       <w:szCs w:val="18"/>
     </w:rPr>
   </w:style>
-  <w:style w:type="paragraph" w:styleId="Beschriftung">
+  <w:style w:type="paragraph" w:styleId="Caption">
     <w:name w:val="caption"/>
-    <w:basedOn w:val="Standard"/>
-    <w:next w:val="Standard"/>
+    <w:basedOn w:val="Normal"/>
+    <w:next w:val="Normal"/>
     <w:uiPriority w:val="35"/>
     <w:semiHidden/>
     <w:unhideWhenUsed/>
@@ -4349,11 +4517,11 @@
       <w:szCs w:val="16"/>
     </w:rPr>
   </w:style>
-  <w:style w:type="paragraph" w:styleId="Titel">
+  <w:style w:type="paragraph" w:styleId="Title">
     <w:name w:val="Title"/>
-    <w:basedOn w:val="Standard"/>
-    <w:next w:val="Standard"/>
-    <w:link w:val="TitelZchn"/>
+    <w:basedOn w:val="Normal"/>
+    <w:next w:val="Normal"/>
+    <w:link w:val="TitleChar"/>
     <w:uiPriority w:val="10"/>
     <w:qFormat/>
     <w:rsid w:val="005E2896"/>
@@ -4369,10 +4537,10 @@
       <w:szCs w:val="52"/>
     </w:rPr>
   </w:style>
-  <w:style w:type="character" w:customStyle="1" w:styleId="TitelZchn">
-    <w:name w:val="Titel Zchn"/>
-    <w:basedOn w:val="Absatz-Standardschriftart"/>
-    <w:link w:val="Titel"/>
+  <w:style w:type="character" w:customStyle="1" w:styleId="TitleChar">
+    <w:name w:val="Title Char"/>
+    <w:basedOn w:val="DefaultParagraphFont"/>
+    <w:link w:val="Title"/>
     <w:uiPriority w:val="10"/>
     <w:rsid w:val="005E2896"/>
     <w:rPr>
@@ -4384,11 +4552,11 @@
       <w:szCs w:val="52"/>
     </w:rPr>
   </w:style>
-  <w:style w:type="paragraph" w:styleId="Untertitel">
+  <w:style w:type="paragraph" w:styleId="Subtitle">
     <w:name w:val="Subtitle"/>
-    <w:basedOn w:val="Standard"/>
-    <w:next w:val="Standard"/>
-    <w:link w:val="UntertitelZchn"/>
+    <w:basedOn w:val="Normal"/>
+    <w:next w:val="Normal"/>
+    <w:link w:val="SubtitleChar"/>
     <w:uiPriority w:val="11"/>
     <w:qFormat/>
     <w:rsid w:val="003C3BB7"/>
@@ -4403,10 +4571,10 @@
       <w:szCs w:val="24"/>
     </w:rPr>
   </w:style>
-  <w:style w:type="character" w:customStyle="1" w:styleId="UntertitelZchn">
-    <w:name w:val="Untertitel Zchn"/>
-    <w:basedOn w:val="Absatz-Standardschriftart"/>
-    <w:link w:val="Untertitel"/>
+  <w:style w:type="character" w:customStyle="1" w:styleId="SubtitleChar">
+    <w:name w:val="Subtitle Char"/>
+    <w:basedOn w:val="DefaultParagraphFont"/>
+    <w:link w:val="Subtitle"/>
     <w:uiPriority w:val="11"/>
     <w:rsid w:val="003C3BB7"/>
     <w:rPr>
@@ -4417,7 +4585,7 @@
       <w:szCs w:val="24"/>
     </w:rPr>
   </w:style>
-  <w:style w:type="character" w:styleId="Fett">
+  <w:style w:type="character" w:styleId="Strong">
     <w:name w:val="Strong"/>
     <w:uiPriority w:val="22"/>
     <w:qFormat/>
@@ -4427,7 +4595,7 @@
       <w:bCs/>
     </w:rPr>
   </w:style>
-  <w:style w:type="character" w:styleId="Hervorhebung">
+  <w:style w:type="character" w:styleId="Emphasis">
     <w:name w:val="Emphasis"/>
     <w:uiPriority w:val="20"/>
     <w:qFormat/>
@@ -4438,10 +4606,10 @@
       <w:spacing w:val="5"/>
     </w:rPr>
   </w:style>
-  <w:style w:type="paragraph" w:styleId="KeinLeerraum">
+  <w:style w:type="paragraph" w:styleId="NoSpacing">
     <w:name w:val="No Spacing"/>
-    <w:basedOn w:val="Standard"/>
-    <w:link w:val="KeinLeerraumZchn"/>
+    <w:basedOn w:val="Normal"/>
+    <w:link w:val="NoSpacingChar"/>
     <w:uiPriority w:val="1"/>
     <w:qFormat/>
     <w:rsid w:val="003C3BB7"/>
@@ -4449,10 +4617,10 @@
       <w:spacing w:after="0"/>
     </w:pPr>
   </w:style>
-  <w:style w:type="character" w:customStyle="1" w:styleId="KeinLeerraumZchn">
-    <w:name w:val="Kein Leerraum Zchn"/>
-    <w:basedOn w:val="Absatz-Standardschriftart"/>
-    <w:link w:val="KeinLeerraum"/>
+  <w:style w:type="character" w:customStyle="1" w:styleId="NoSpacingChar">
+    <w:name w:val="No Spacing Char"/>
+    <w:basedOn w:val="DefaultParagraphFont"/>
+    <w:link w:val="NoSpacing"/>
     <w:uiPriority w:val="1"/>
     <w:rsid w:val="003C3BB7"/>
     <w:rPr>
@@ -4460,9 +4628,9 @@
       <w:szCs w:val="20"/>
     </w:rPr>
   </w:style>
-  <w:style w:type="paragraph" w:styleId="Listenabsatz">
+  <w:style w:type="paragraph" w:styleId="ListParagraph">
     <w:name w:val="List Paragraph"/>
-    <w:basedOn w:val="Standard"/>
+    <w:basedOn w:val="Normal"/>
     <w:uiPriority w:val="34"/>
     <w:qFormat/>
     <w:rsid w:val="003C3BB7"/>
@@ -4471,11 +4639,11 @@
       <w:contextualSpacing/>
     </w:pPr>
   </w:style>
-  <w:style w:type="paragraph" w:styleId="Zitat">
+  <w:style w:type="paragraph" w:styleId="Quote">
     <w:name w:val="Quote"/>
-    <w:basedOn w:val="Standard"/>
-    <w:next w:val="Standard"/>
-    <w:link w:val="ZitatZchn"/>
+    <w:basedOn w:val="Normal"/>
+    <w:next w:val="Normal"/>
+    <w:link w:val="QuoteChar"/>
     <w:uiPriority w:val="29"/>
     <w:qFormat/>
     <w:rsid w:val="003C3BB7"/>
@@ -4484,10 +4652,10 @@
       <w:iCs/>
     </w:rPr>
   </w:style>
-  <w:style w:type="character" w:customStyle="1" w:styleId="ZitatZchn">
-    <w:name w:val="Zitat Zchn"/>
-    <w:basedOn w:val="Absatz-Standardschriftart"/>
-    <w:link w:val="Zitat"/>
+  <w:style w:type="character" w:customStyle="1" w:styleId="QuoteChar">
+    <w:name w:val="Quote Char"/>
+    <w:basedOn w:val="DefaultParagraphFont"/>
+    <w:link w:val="Quote"/>
     <w:uiPriority w:val="29"/>
     <w:rsid w:val="003C3BB7"/>
     <w:rPr>
@@ -4497,11 +4665,11 @@
       <w:szCs w:val="20"/>
     </w:rPr>
   </w:style>
-  <w:style w:type="paragraph" w:styleId="IntensivesZitat">
+  <w:style w:type="paragraph" w:styleId="IntenseQuote">
     <w:name w:val="Intense Quote"/>
-    <w:basedOn w:val="Standard"/>
-    <w:next w:val="Standard"/>
-    <w:link w:val="IntensivesZitatZchn"/>
+    <w:basedOn w:val="Normal"/>
+    <w:next w:val="Normal"/>
+    <w:link w:val="IntenseQuoteChar"/>
     <w:uiPriority w:val="30"/>
     <w:qFormat/>
     <w:rsid w:val="003C3BB7"/>
@@ -4520,10 +4688,10 @@
       <w:color w:val="4F81BD" w:themeColor="accent1"/>
     </w:rPr>
   </w:style>
-  <w:style w:type="character" w:customStyle="1" w:styleId="IntensivesZitatZchn">
-    <w:name w:val="Intensives Zitat Zchn"/>
-    <w:basedOn w:val="Absatz-Standardschriftart"/>
-    <w:link w:val="IntensivesZitat"/>
+  <w:style w:type="character" w:customStyle="1" w:styleId="IntenseQuoteChar">
+    <w:name w:val="Intense Quote Char"/>
+    <w:basedOn w:val="DefaultParagraphFont"/>
+    <w:link w:val="IntenseQuote"/>
     <w:uiPriority w:val="30"/>
     <w:rsid w:val="003C3BB7"/>
     <w:rPr>
@@ -4534,7 +4702,7 @@
       <w:szCs w:val="20"/>
     </w:rPr>
   </w:style>
-  <w:style w:type="character" w:styleId="SchwacheHervorhebung">
+  <w:style w:type="character" w:styleId="SubtleEmphasis">
     <w:name w:val="Subtle Emphasis"/>
     <w:uiPriority w:val="19"/>
     <w:qFormat/>
@@ -4545,7 +4713,7 @@
       <w:color w:val="243F60" w:themeColor="accent1" w:themeShade="7F"/>
     </w:rPr>
   </w:style>
-  <w:style w:type="character" w:styleId="IntensiveHervorhebung">
+  <w:style w:type="character" w:styleId="IntenseEmphasis">
     <w:name w:val="Intense Emphasis"/>
     <w:uiPriority w:val="21"/>
     <w:qFormat/>
@@ -4558,7 +4726,7 @@
       <w:spacing w:val="10"/>
     </w:rPr>
   </w:style>
-  <w:style w:type="character" w:styleId="SchwacherVerweis">
+  <w:style w:type="character" w:styleId="SubtleReference">
     <w:name w:val="Subtle Reference"/>
     <w:uiPriority w:val="31"/>
     <w:qFormat/>
@@ -4569,7 +4737,7 @@
       <w:color w:val="4F81BD" w:themeColor="accent1"/>
     </w:rPr>
   </w:style>
-  <w:style w:type="character" w:styleId="IntensiverVerweis">
+  <w:style w:type="character" w:styleId="IntenseReference">
     <w:name w:val="Intense Reference"/>
     <w:uiPriority w:val="32"/>
     <w:qFormat/>
@@ -4583,7 +4751,7 @@
       <w:color w:val="4F81BD" w:themeColor="accent1"/>
     </w:rPr>
   </w:style>
-  <w:style w:type="character" w:styleId="Buchtitel">
+  <w:style w:type="character" w:styleId="BookTitle">
     <w:name w:val="Book Title"/>
     <w:uiPriority w:val="33"/>
     <w:qFormat/>
@@ -4596,10 +4764,10 @@
       <w:spacing w:val="9"/>
     </w:rPr>
   </w:style>
-  <w:style w:type="paragraph" w:styleId="Inhaltsverzeichnisberschrift">
+  <w:style w:type="paragraph" w:styleId="TOCHeading">
     <w:name w:val="TOC Heading"/>
-    <w:basedOn w:val="berschrift1"/>
-    <w:next w:val="Standard"/>
+    <w:basedOn w:val="Heading1"/>
+    <w:next w:val="Normal"/>
     <w:uiPriority w:val="39"/>
     <w:unhideWhenUsed/>
     <w:qFormat/>
@@ -4611,10 +4779,10 @@
       <w:lang w:bidi="en-US"/>
     </w:rPr>
   </w:style>
-  <w:style w:type="paragraph" w:styleId="Verzeichnis1">
+  <w:style w:type="paragraph" w:styleId="TOC1">
     <w:name w:val="toc 1"/>
-    <w:basedOn w:val="Standard"/>
-    <w:next w:val="Standard"/>
+    <w:basedOn w:val="Normal"/>
+    <w:next w:val="Normal"/>
     <w:autoRedefine/>
     <w:uiPriority w:val="39"/>
     <w:unhideWhenUsed/>
@@ -4627,10 +4795,10 @@
       <w:b/>
     </w:rPr>
   </w:style>
-  <w:style w:type="paragraph" w:styleId="Verzeichnis2">
+  <w:style w:type="paragraph" w:styleId="TOC2">
     <w:name w:val="toc 2"/>
-    <w:basedOn w:val="Standard"/>
-    <w:next w:val="Standard"/>
+    <w:basedOn w:val="Normal"/>
+    <w:next w:val="Normal"/>
     <w:autoRedefine/>
     <w:uiPriority w:val="39"/>
     <w:unhideWhenUsed/>
@@ -4643,7 +4811,7 @@
   </w:style>
   <w:style w:type="character" w:styleId="Hyperlink">
     <w:name w:val="Hyperlink"/>
-    <w:basedOn w:val="Absatz-Standardschriftart"/>
+    <w:basedOn w:val="DefaultParagraphFont"/>
     <w:uiPriority w:val="99"/>
     <w:unhideWhenUsed/>
     <w:rsid w:val="006F2255"/>
@@ -4652,10 +4820,10 @@
       <w:u w:val="single"/>
     </w:rPr>
   </w:style>
-  <w:style w:type="paragraph" w:styleId="Sprechblasentext">
+  <w:style w:type="paragraph" w:styleId="BalloonText">
     <w:name w:val="Balloon Text"/>
-    <w:basedOn w:val="Standard"/>
-    <w:link w:val="SprechblasentextZchn"/>
+    <w:basedOn w:val="Normal"/>
+    <w:link w:val="BalloonTextChar"/>
     <w:uiPriority w:val="99"/>
     <w:semiHidden/>
     <w:unhideWhenUsed/>
@@ -4669,10 +4837,10 @@
       <w:szCs w:val="16"/>
     </w:rPr>
   </w:style>
-  <w:style w:type="character" w:customStyle="1" w:styleId="SprechblasentextZchn">
-    <w:name w:val="Sprechblasentext Zchn"/>
-    <w:basedOn w:val="Absatz-Standardschriftart"/>
-    <w:link w:val="Sprechblasentext"/>
+  <w:style w:type="character" w:customStyle="1" w:styleId="BalloonTextChar">
+    <w:name w:val="Balloon Text Char"/>
+    <w:basedOn w:val="DefaultParagraphFont"/>
+    <w:link w:val="BalloonText"/>
     <w:uiPriority w:val="99"/>
     <w:semiHidden/>
     <w:rsid w:val="006F2255"/>
@@ -4682,10 +4850,10 @@
       <w:szCs w:val="16"/>
     </w:rPr>
   </w:style>
-  <w:style w:type="paragraph" w:styleId="Verzeichnis3">
+  <w:style w:type="paragraph" w:styleId="TOC3">
     <w:name w:val="toc 3"/>
-    <w:basedOn w:val="Standard"/>
-    <w:next w:val="Standard"/>
+    <w:basedOn w:val="Normal"/>
+    <w:next w:val="Normal"/>
     <w:autoRedefine/>
     <w:uiPriority w:val="39"/>
     <w:unhideWhenUsed/>
@@ -4700,10 +4868,10 @@
       <w:lang w:eastAsia="de-CH"/>
     </w:rPr>
   </w:style>
-  <w:style w:type="paragraph" w:styleId="Kopfzeile">
+  <w:style w:type="paragraph" w:styleId="Header">
     <w:name w:val="header"/>
-    <w:basedOn w:val="Standard"/>
-    <w:link w:val="KopfzeileZchn"/>
+    <w:basedOn w:val="Normal"/>
+    <w:link w:val="HeaderChar"/>
     <w:uiPriority w:val="99"/>
     <w:unhideWhenUsed/>
     <w:rsid w:val="008F2373"/>
@@ -4715,10 +4883,10 @@
       <w:spacing w:after="0"/>
     </w:pPr>
   </w:style>
-  <w:style w:type="character" w:customStyle="1" w:styleId="KopfzeileZchn">
-    <w:name w:val="Kopfzeile Zchn"/>
-    <w:basedOn w:val="Absatz-Standardschriftart"/>
-    <w:link w:val="Kopfzeile"/>
+  <w:style w:type="character" w:customStyle="1" w:styleId="HeaderChar">
+    <w:name w:val="Header Char"/>
+    <w:basedOn w:val="DefaultParagraphFont"/>
+    <w:link w:val="Header"/>
     <w:uiPriority w:val="99"/>
     <w:rsid w:val="008F2373"/>
     <w:rPr>
@@ -4726,10 +4894,10 @@
       <w:szCs w:val="20"/>
     </w:rPr>
   </w:style>
-  <w:style w:type="paragraph" w:styleId="Fuzeile">
+  <w:style w:type="paragraph" w:styleId="Footer">
     <w:name w:val="footer"/>
-    <w:basedOn w:val="Standard"/>
-    <w:link w:val="FuzeileZchn"/>
+    <w:basedOn w:val="Normal"/>
+    <w:link w:val="FooterChar"/>
     <w:uiPriority w:val="99"/>
     <w:unhideWhenUsed/>
     <w:rsid w:val="008F2373"/>
@@ -4741,10 +4909,10 @@
       <w:spacing w:after="0"/>
     </w:pPr>
   </w:style>
-  <w:style w:type="character" w:customStyle="1" w:styleId="FuzeileZchn">
-    <w:name w:val="Fußzeile Zchn"/>
-    <w:basedOn w:val="Absatz-Standardschriftart"/>
-    <w:link w:val="Fuzeile"/>
+  <w:style w:type="character" w:customStyle="1" w:styleId="FooterChar">
+    <w:name w:val="Footer Char"/>
+    <w:basedOn w:val="DefaultParagraphFont"/>
+    <w:link w:val="Footer"/>
     <w:uiPriority w:val="99"/>
     <w:rsid w:val="008F2373"/>
     <w:rPr>
@@ -5045,7 +5213,7 @@
 </file>
 
 <file path=customXml/itemProps1.xml><?xml version="1.0" encoding="utf-8"?>
-<ds:datastoreItem xmlns:ds="http://schemas.openxmlformats.org/officeDocument/2006/customXml" ds:itemID="{E7941CD9-C56E-4814-849E-F406F9295DFF}">
+<ds:datastoreItem xmlns:ds="http://schemas.openxmlformats.org/officeDocument/2006/customXml" ds:itemID="{AE5AB890-7287-4F61-9B25-9863D6A48F11}">
   <ds:schemaRefs>
     <ds:schemaRef ds:uri="http://schemas.openxmlformats.org/officeDocument/2006/bibliography"/>
   </ds:schemaRefs>

</xml_diff>